<commit_message>
fixes to lab instructions
</commit_message>
<xml_diff>
--- a/lambda-automation-basics-lab-exercises.docx
+++ b/lambda-automation-basics-lab-exercises.docx
@@ -3826,19 +3826,35 @@
             <w:sz w:val="22"/>
             <w:szCs w:val="22"/>
           </w:rPr>
-          <w:t>owner=rich@quicloud.com</w:t>
+          <w:t>owner=</w:t>
         </w:r>
-      </w:hyperlink>
-      <w:hyperlink r:id="rId16">
         <w:r>
           <w:rPr>
+            <w:rStyle w:val="InternetLink"/>
             <w:rFonts w:cs="Arial" w:ascii="Courier New" w:hAnsi="Courier New"/>
             <w:sz w:val="22"/>
             <w:szCs w:val="22"/>
           </w:rPr>
-          <w:t>”</w:t>
+          <w:t>rich</w:t>
+        </w:r>
+        <w:r>
+          <w:rPr>
+            <w:rStyle w:val="InternetLink"/>
+            <w:rFonts w:cs="Arial" w:ascii="Courier New" w:hAnsi="Courier New"/>
+            <w:sz w:val="22"/>
+            <w:szCs w:val="22"/>
+          </w:rPr>
+          <w:t>@quicloud.com</w:t>
         </w:r>
       </w:hyperlink>
+      <w:r>
+        <w:rPr>
+          <w:rFonts w:cs="Arial" w:ascii="Courier New" w:hAnsi="Courier New"/>
+          <w:sz w:val="22"/>
+          <w:szCs w:val="22"/>
+        </w:rPr>
+        <w:t>”</w:t>
+      </w:r>
     </w:p>
     <w:p>
       <w:pPr>
@@ -4176,7 +4192,7 @@
                     </pic:cNvPicPr>
                   </pic:nvPicPr>
                   <pic:blipFill>
-                    <a:blip r:embed="rId17"/>
+                    <a:blip r:embed="rId16"/>
                     <a:stretch>
                       <a:fillRect/>
                     </a:stretch>
@@ -4530,7 +4546,7 @@
                     </pic:cNvPicPr>
                   </pic:nvPicPr>
                   <pic:blipFill>
-                    <a:blip r:embed="rId18"/>
+                    <a:blip r:embed="rId17"/>
                     <a:stretch>
                       <a:fillRect/>
                     </a:stretch>
@@ -4792,7 +4808,7 @@
                     </pic:cNvPicPr>
                   </pic:nvPicPr>
                   <pic:blipFill>
-                    <a:blip r:embed="rId19"/>
+                    <a:blip r:embed="rId18"/>
                     <a:stretch>
                       <a:fillRect/>
                     </a:stretch>
@@ -5026,7 +5042,7 @@
         </w:rPr>
         <w:t xml:space="preserve">open another tab to the </w:t>
       </w:r>
-      <w:hyperlink r:id="rId20">
+      <w:hyperlink r:id="rId19">
         <w:r>
           <w:rPr>
             <w:rStyle w:val="InternetLink"/>
@@ -5158,7 +5174,7 @@
                     </pic:cNvPicPr>
                   </pic:nvPicPr>
                   <pic:blipFill>
-                    <a:blip r:embed="rId21"/>
+                    <a:blip r:embed="rId20"/>
                     <a:stretch>
                       <a:fillRect/>
                     </a:stretch>
@@ -5739,7 +5755,7 @@
                     </pic:cNvPicPr>
                   </pic:nvPicPr>
                   <pic:blipFill>
-                    <a:blip r:embed="rId22"/>
+                    <a:blip r:embed="rId21"/>
                     <a:stretch>
                       <a:fillRect/>
                     </a:stretch>
@@ -6200,7 +6216,7 @@
                     </pic:cNvPicPr>
                   </pic:nvPicPr>
                   <pic:blipFill>
-                    <a:blip r:embed="rId23"/>
+                    <a:blip r:embed="rId22"/>
                     <a:stretch>
                       <a:fillRect/>
                     </a:stretch>
@@ -6933,7 +6949,7 @@
                     </pic:cNvPicPr>
                   </pic:nvPicPr>
                   <pic:blipFill>
-                    <a:blip r:embed="rId24"/>
+                    <a:blip r:embed="rId23"/>
                     <a:stretch>
                       <a:fillRect/>
                     </a:stretch>
@@ -7238,7 +7254,7 @@
                     </pic:cNvPicPr>
                   </pic:nvPicPr>
                   <pic:blipFill>
-                    <a:blip r:embed="rId25"/>
+                    <a:blip r:embed="rId24"/>
                     <a:stretch>
                       <a:fillRect/>
                     </a:stretch>
@@ -7703,7 +7719,7 @@
                     </pic:cNvPicPr>
                   </pic:nvPicPr>
                   <pic:blipFill>
-                    <a:blip r:embed="rId26"/>
+                    <a:blip r:embed="rId25"/>
                     <a:stretch>
                       <a:fillRect/>
                     </a:stretch>
@@ -7790,7 +7806,7 @@
                     </pic:cNvPicPr>
                   </pic:nvPicPr>
                   <pic:blipFill>
-                    <a:blip r:embed="rId27"/>
+                    <a:blip r:embed="rId26"/>
                     <a:stretch>
                       <a:fillRect/>
                     </a:stretch>
@@ -7813,7 +7829,8 @@
       <w:r>
         <w:rPr>
           <w:rFonts w:cs="Arial"/>
-          <w:b/>
+          <w:b w:val="false"/>
+          <w:bCs w:val="false"/>
           <w:sz w:val="22"/>
           <w:szCs w:val="22"/>
         </w:rPr>
@@ -7822,7 +7839,8 @@
       <w:r>
         <w:rPr>
           <w:rFonts w:cs="Arial"/>
-          <w:b/>
+          <w:b w:val="false"/>
+          <w:bCs w:val="false"/>
           <w:sz w:val="22"/>
           <w:szCs w:val="22"/>
         </w:rPr>
@@ -7836,7 +7854,27 @@
           <w:sz w:val="22"/>
           <w:szCs w:val="22"/>
         </w:rPr>
-        <w:t xml:space="preserve">activity-2-lambda-automation-basics-policy”, </w:t>
+        <w:t>activity-2-lambda-automation-basics-</w:t>
+      </w:r>
+      <w:r>
+        <w:rPr>
+          <w:rFonts w:cs="Arial"/>
+          <w:b w:val="false"/>
+          <w:bCs w:val="false"/>
+          <w:sz w:val="22"/>
+          <w:szCs w:val="22"/>
+        </w:rPr>
+        <w:t>role</w:t>
+      </w:r>
+      <w:r>
+        <w:rPr>
+          <w:rFonts w:cs="Arial"/>
+          <w:b w:val="false"/>
+          <w:bCs w:val="false"/>
+          <w:sz w:val="22"/>
+          <w:szCs w:val="22"/>
+        </w:rPr>
+        <w:t xml:space="preserve">”, </w:t>
       </w:r>
       <w:r>
         <w:rPr>
@@ -8165,7 +8203,7 @@
                     </pic:cNvPicPr>
                   </pic:nvPicPr>
                   <pic:blipFill>
-                    <a:blip r:embed="rId28"/>
+                    <a:blip r:embed="rId27"/>
                     <a:stretch>
                       <a:fillRect/>
                     </a:stretch>
@@ -8663,7 +8701,7 @@
         </w:rPr>
         <w:t xml:space="preserve">Open a new tab in your browser, and browse to the </w:t>
       </w:r>
-      <w:hyperlink r:id="rId29">
+      <w:hyperlink r:id="rId28">
         <w:r>
           <w:rPr>
             <w:rStyle w:val="InternetLink"/>
@@ -8860,7 +8898,7 @@
                     </pic:cNvPicPr>
                   </pic:nvPicPr>
                   <pic:blipFill>
-                    <a:blip r:embed="rId30"/>
+                    <a:blip r:embed="rId29"/>
                     <a:stretch>
                       <a:fillRect/>
                     </a:stretch>
@@ -9254,7 +9292,7 @@
                     </pic:cNvPicPr>
                   </pic:nvPicPr>
                   <pic:blipFill>
-                    <a:blip r:embed="rId31"/>
+                    <a:blip r:embed="rId30"/>
                     <a:stretch>
                       <a:fillRect/>
                     </a:stretch>
@@ -9951,7 +9989,7 @@
                     </pic:cNvPicPr>
                   </pic:nvPicPr>
                   <pic:blipFill>
-                    <a:blip r:embed="rId32"/>
+                    <a:blip r:embed="rId31"/>
                     <a:stretch>
                       <a:fillRect/>
                     </a:stretch>
@@ -10402,7 +10440,7 @@
                     </pic:cNvPicPr>
                   </pic:nvPicPr>
                   <pic:blipFill>
-                    <a:blip r:embed="rId33"/>
+                    <a:blip r:embed="rId32"/>
                     <a:stretch>
                       <a:fillRect/>
                     </a:stretch>
@@ -10452,7 +10490,7 @@
         </w:rPr>
         <w:t xml:space="preserve">First, open a new tab in your browser and browse to </w:t>
       </w:r>
-      <w:hyperlink r:id="rId34">
+      <w:hyperlink r:id="rId33">
         <w:r>
           <w:rPr>
             <w:rStyle w:val="InternetLink"/>
@@ -10583,7 +10621,7 @@
                     </pic:cNvPicPr>
                   </pic:nvPicPr>
                   <pic:blipFill>
-                    <a:blip r:embed="rId35"/>
+                    <a:blip r:embed="rId34"/>
                     <a:stretch>
                       <a:fillRect/>
                     </a:stretch>
@@ -11000,7 +11038,7 @@
                     </pic:cNvPicPr>
                   </pic:nvPicPr>
                   <pic:blipFill>
-                    <a:blip r:embed="rId36"/>
+                    <a:blip r:embed="rId35"/>
                     <a:stretch>
                       <a:fillRect/>
                     </a:stretch>
@@ -11390,7 +11428,7 @@
                     </pic:cNvPicPr>
                   </pic:nvPicPr>
                   <pic:blipFill>
-                    <a:blip r:embed="rId37"/>
+                    <a:blip r:embed="rId36"/>
                     <a:stretch>
                       <a:fillRect/>
                     </a:stretch>
@@ -11559,7 +11597,7 @@
                     </pic:cNvPicPr>
                   </pic:nvPicPr>
                   <pic:blipFill>
-                    <a:blip r:embed="rId38"/>
+                    <a:blip r:embed="rId37"/>
                     <a:stretch>
                       <a:fillRect/>
                     </a:stretch>
@@ -12084,7 +12122,7 @@
                     </pic:cNvPicPr>
                   </pic:nvPicPr>
                   <pic:blipFill>
-                    <a:blip r:embed="rId39"/>
+                    <a:blip r:embed="rId38"/>
                     <a:stretch>
                       <a:fillRect/>
                     </a:stretch>
@@ -12319,7 +12357,7 @@
                     </pic:cNvPicPr>
                   </pic:nvPicPr>
                   <pic:blipFill>
-                    <a:blip r:embed="rId40"/>
+                    <a:blip r:embed="rId39"/>
                     <a:stretch>
                       <a:fillRect/>
                     </a:stretch>
@@ -12724,7 +12762,7 @@
         </w:rPr>
         <w:t>Set “env” tag to “prod” (then watch Config/Lambda tag your instances with “</w:t>
       </w:r>
-      <w:hyperlink r:id="rId41">
+      <w:hyperlink r:id="rId40">
         <w:r>
           <w:rPr>
             <w:rStyle w:val="InternetLink"/>
@@ -12807,31 +12845,9 @@
           <w:sz w:val="22"/>
           <w:szCs w:val="22"/>
         </w:rPr>
-        <w:t>Start new E</w:t>
-      </w:r>
-      <w:bookmarkStart w:id="2" w:name="__DdeLink__725_704228790"/>
-      <w:r>
-        <w:rPr>
-          <w:rFonts w:cs="Arial"/>
-          <w:b w:val="false"/>
-          <w:bCs w:val="false"/>
-          <w:sz w:val="22"/>
-          <w:szCs w:val="22"/>
-        </w:rPr>
-        <w:t>C2s w</w:t>
-      </w:r>
-      <w:bookmarkEnd w:id="2"/>
-      <w:r>
-        <w:rPr>
-          <w:rFonts w:cs="Arial"/>
-          <w:b w:val="false"/>
-          <w:bCs w:val="false"/>
-          <w:sz w:val="22"/>
-          <w:szCs w:val="22"/>
-        </w:rPr>
-        <w:t>ith proper “env=prod” “</w:t>
-      </w:r>
-      <w:hyperlink r:id="rId42">
+        <w:t>Start new EC2s with proper “env=prod” “</w:t>
+      </w:r>
+      <w:hyperlink r:id="rId41">
         <w:r>
           <w:rPr>
             <w:rStyle w:val="InternetLink"/>
@@ -12844,7 +12860,7 @@
           <w:t>owner=your@email.com</w:t>
         </w:r>
       </w:hyperlink>
-      <w:hyperlink r:id="rId43">
+      <w:hyperlink r:id="rId42">
         <w:r>
           <w:rPr>
             <w:rFonts w:cs="Arial"/>
@@ -13165,6 +13181,2365 @@
       </w:pPr>
       <w:r>
         <w:rPr/>
+      </w:r>
+    </w:p>
+    <w:p>
+      <w:pPr>
+        <w:pStyle w:val="Normal"/>
+        <w:tabs>
+          <w:tab w:val="clear" w:pos="720"/>
+          <w:tab w:val="right" w:pos="10800" w:leader="none"/>
+        </w:tabs>
+        <w:jc w:val="center"/>
+        <w:rPr/>
+      </w:pPr>
+      <w:r>
+        <w:rPr>
+          <w:rFonts w:cs="Arial"/>
+          <w:b/>
+          <w:sz w:val="44"/>
+          <w:szCs w:val="44"/>
+        </w:rPr>
+        <w:t>Activity</w:t>
+      </w:r>
+      <w:r>
+        <w:rPr>
+          <w:rFonts w:cs="Arial"/>
+          <w:b/>
+          <w:sz w:val="44"/>
+          <w:szCs w:val="44"/>
+        </w:rPr>
+        <w:t xml:space="preserve"> #</w:t>
+      </w:r>
+      <w:r>
+        <w:rPr>
+          <w:rFonts w:cs="Arial"/>
+          <w:b/>
+          <w:sz w:val="44"/>
+          <w:szCs w:val="44"/>
+        </w:rPr>
+        <w:t>3</w:t>
+      </w:r>
+      <w:r>
+        <w:rPr>
+          <w:rFonts w:cs="Arial"/>
+          <w:b/>
+          <w:sz w:val="44"/>
+          <w:szCs w:val="44"/>
+        </w:rPr>
+        <w:t xml:space="preserve">: </w:t>
+      </w:r>
+      <w:r>
+        <w:rPr>
+          <w:rFonts w:cs="Arial"/>
+          <w:b/>
+          <w:sz w:val="44"/>
+          <w:szCs w:val="44"/>
+        </w:rPr>
+        <w:t>Automating EC2 log processing and alerting</w:t>
+      </w:r>
+    </w:p>
+    <w:p>
+      <w:pPr>
+        <w:pStyle w:val="Normal"/>
+        <w:tabs>
+          <w:tab w:val="clear" w:pos="720"/>
+          <w:tab w:val="right" w:pos="10800" w:leader="none"/>
+        </w:tabs>
+        <w:rPr>
+          <w:rFonts w:cs="Arial"/>
+          <w:sz w:val="22"/>
+          <w:szCs w:val="22"/>
+        </w:rPr>
+      </w:pPr>
+      <w:r>
+        <w:rPr/>
+      </w:r>
+    </w:p>
+    <w:p>
+      <w:pPr>
+        <w:pStyle w:val="Normal"/>
+        <w:tabs>
+          <w:tab w:val="clear" w:pos="720"/>
+          <w:tab w:val="right" w:pos="10800" w:leader="none"/>
+        </w:tabs>
+        <w:rPr/>
+      </w:pPr>
+      <w:r>
+        <w:rPr>
+          <w:rFonts w:cs="Arial"/>
+          <w:sz w:val="22"/>
+          <w:szCs w:val="22"/>
+        </w:rPr>
+        <w:t xml:space="preserve">In this lab, we’re going to </w:t>
+      </w:r>
+      <w:r>
+        <w:rPr>
+          <w:rFonts w:cs="Arial"/>
+          <w:sz w:val="22"/>
+          <w:szCs w:val="22"/>
+        </w:rPr>
+        <w:t xml:space="preserve">use a CloudWatch Logs agent to ship the /var/log/secure SSH logs into EventBridge, and then set up a Lambda trigger to alert and log when unauthorized SSH attempts happen on our server. </w:t>
+      </w:r>
+    </w:p>
+    <w:p>
+      <w:pPr>
+        <w:pStyle w:val="Normal"/>
+        <w:tabs>
+          <w:tab w:val="clear" w:pos="720"/>
+          <w:tab w:val="right" w:pos="10800" w:leader="none"/>
+        </w:tabs>
+        <w:rPr>
+          <w:rFonts w:cs="Arial"/>
+          <w:sz w:val="22"/>
+          <w:szCs w:val="22"/>
+        </w:rPr>
+      </w:pPr>
+      <w:r>
+        <w:rPr/>
+      </w:r>
+    </w:p>
+    <w:p>
+      <w:pPr>
+        <w:pStyle w:val="Normal"/>
+        <w:tabs>
+          <w:tab w:val="clear" w:pos="720"/>
+          <w:tab w:val="right" w:pos="10800" w:leader="none"/>
+        </w:tabs>
+        <w:rPr>
+          <w:rFonts w:cs="Arial"/>
+          <w:sz w:val="22"/>
+          <w:szCs w:val="22"/>
+        </w:rPr>
+      </w:pPr>
+      <w:r>
+        <w:rPr>
+          <w:rFonts w:cs="Arial"/>
+          <w:b/>
+          <w:sz w:val="32"/>
+          <w:szCs w:val="32"/>
+        </w:rPr>
+        <w:t>Create CloudWatch Logs Role &amp; launch EC2 Instance</w:t>
+      </w:r>
+    </w:p>
+    <w:p>
+      <w:pPr>
+        <w:pStyle w:val="Normal"/>
+        <w:numPr>
+          <w:ilvl w:val="0"/>
+          <w:numId w:val="5"/>
+        </w:numPr>
+        <w:tabs>
+          <w:tab w:val="clear" w:pos="720"/>
+          <w:tab w:val="right" w:pos="10800" w:leader="none"/>
+        </w:tabs>
+        <w:rPr/>
+      </w:pPr>
+      <w:r>
+        <w:rPr>
+          <w:rFonts w:cs="Arial"/>
+          <w:b w:val="false"/>
+          <w:bCs w:val="false"/>
+          <w:sz w:val="22"/>
+          <w:szCs w:val="22"/>
+        </w:rPr>
+        <w:t>Follow the document</w:t>
+      </w:r>
+      <w:r>
+        <w:rPr>
+          <w:rFonts w:cs="Arial" w:ascii="Arial" w:hAnsi="Arial"/>
+          <w:b w:val="false"/>
+          <w:bCs w:val="false"/>
+          <w:sz w:val="22"/>
+          <w:szCs w:val="22"/>
+        </w:rPr>
+        <w:t xml:space="preserve">ed </w:t>
+      </w:r>
+      <w:hyperlink r:id="rId43">
+        <w:r>
+          <w:rPr>
+            <w:rStyle w:val="InternetLink"/>
+            <w:rFonts w:cs="Arial" w:ascii="Arial" w:hAnsi="Arial"/>
+            <w:b w:val="false"/>
+            <w:bCs w:val="false"/>
+            <w:sz w:val="22"/>
+            <w:szCs w:val="22"/>
+          </w:rPr>
+          <w:t>AWS instructions</w:t>
+        </w:r>
+      </w:hyperlink>
+      <w:r>
+        <w:rPr>
+          <w:rFonts w:cs="Arial" w:ascii="Arial" w:hAnsi="Arial"/>
+          <w:b w:val="false"/>
+          <w:bCs w:val="false"/>
+          <w:sz w:val="22"/>
+          <w:szCs w:val="22"/>
+        </w:rPr>
+        <w:t xml:space="preserve"> (</w:t>
+      </w:r>
+      <w:bookmarkStart w:id="2" w:name="create-iam-roles-for-cloudwatch-agent-ro"/>
+      <w:bookmarkEnd w:id="2"/>
+      <w:r>
+        <w:rPr>
+          <w:rFonts w:cs="Arial" w:ascii="Arial" w:hAnsi="Arial"/>
+          <w:b w:val="false"/>
+          <w:bCs w:val="false"/>
+          <w:i w:val="false"/>
+          <w:caps w:val="false"/>
+          <w:smallCaps w:val="false"/>
+          <w:color w:val="16191F"/>
+          <w:spacing w:val="0"/>
+          <w:sz w:val="22"/>
+          <w:szCs w:val="22"/>
+        </w:rPr>
+        <w:t>Create IAM roles to use with the CloudWatch agent on Amazon EC2 instances</w:t>
+      </w:r>
+      <w:r>
+        <w:rPr>
+          <w:rFonts w:cs="Arial" w:ascii="Arial" w:hAnsi="Arial"/>
+          <w:b w:val="false"/>
+          <w:bCs w:val="false"/>
+          <w:sz w:val="22"/>
+          <w:szCs w:val="22"/>
+        </w:rPr>
+        <w:t xml:space="preserve">) </w:t>
+      </w:r>
+      <w:r>
+        <w:rPr>
+          <w:rFonts w:cs="Arial"/>
+          <w:b w:val="false"/>
+          <w:bCs w:val="false"/>
+          <w:sz w:val="22"/>
+          <w:szCs w:val="22"/>
+        </w:rPr>
+        <w:t xml:space="preserve">to create the role necessary for our EC2 instance to write it’s logs to CloudWatch Logs. </w:t>
+      </w:r>
+      <w:r>
+        <w:rPr>
+          <w:rFonts w:cs="Arial"/>
+          <w:b w:val="false"/>
+          <w:bCs w:val="false"/>
+          <w:sz w:val="22"/>
+          <w:szCs w:val="22"/>
+        </w:rPr>
+        <w:t>At the end of the process, you will have created a role called “CloudWatchAgentAdminRole”</w:t>
+      </w:r>
+    </w:p>
+    <w:p>
+      <w:pPr>
+        <w:pStyle w:val="Normal"/>
+        <w:numPr>
+          <w:ilvl w:val="0"/>
+          <w:numId w:val="5"/>
+        </w:numPr>
+        <w:tabs>
+          <w:tab w:val="clear" w:pos="720"/>
+          <w:tab w:val="right" w:pos="10800" w:leader="none"/>
+        </w:tabs>
+        <w:rPr/>
+      </w:pPr>
+      <w:r>
+        <w:rPr>
+          <w:rFonts w:cs="Arial"/>
+          <w:b w:val="false"/>
+          <w:bCs w:val="false"/>
+          <w:sz w:val="22"/>
+          <w:szCs w:val="22"/>
+        </w:rPr>
+        <w:t>F</w:t>
+      </w:r>
+      <w:r>
+        <w:rPr>
+          <w:rFonts w:cs="Arial"/>
+          <w:b w:val="false"/>
+          <w:bCs w:val="false"/>
+          <w:sz w:val="22"/>
+          <w:szCs w:val="22"/>
+        </w:rPr>
+        <w:t xml:space="preserve">rom the AWS EC2 console, launch a t2.micro instance with Amazon Linux (or, optionally re-use one of the ones from activity #2, if you still have it). </w:t>
+      </w:r>
+      <w:r>
+        <w:rPr>
+          <w:rFonts w:cs="Arial"/>
+          <w:b w:val="false"/>
+          <w:bCs w:val="false"/>
+          <w:sz w:val="22"/>
+          <w:szCs w:val="22"/>
+        </w:rPr>
+        <w:t xml:space="preserve">Give the instance the name “activity-3”. </w:t>
+      </w:r>
+      <w:r>
+        <w:rPr>
+          <w:rFonts w:cs="Arial"/>
+          <w:b w:val="false"/>
+          <w:bCs w:val="false"/>
+          <w:sz w:val="22"/>
+          <w:szCs w:val="22"/>
+        </w:rPr>
+        <w:t>Under “key pair name”, choose “Create a new key pair”, and give the keypair the name “activity-3”. If you use linux to SSH, leave the default “.pem”, or if you use Putty to SSH, select the “.ppk” option. Your keypair will download locally – note the location it saved to as you’ll need it later. Expand “Advanced details”, and under “IAM instance profile”, select the “CloudWatchAgentAdminRole” you created above. Accept all other defaults (including “Allow SSH traffic from Anywhere” – generally a BAD idea!). Note this instance ID.</w:t>
+      </w:r>
+    </w:p>
+    <w:p>
+      <w:pPr>
+        <w:pStyle w:val="Normal"/>
+        <w:numPr>
+          <w:ilvl w:val="0"/>
+          <w:numId w:val="5"/>
+        </w:numPr>
+        <w:tabs>
+          <w:tab w:val="clear" w:pos="720"/>
+          <w:tab w:val="right" w:pos="10800" w:leader="none"/>
+        </w:tabs>
+        <w:jc w:val="left"/>
+        <w:rPr/>
+      </w:pPr>
+      <w:r>
+        <w:drawing>
+          <wp:anchor behindDoc="0" distT="0" distB="0" distL="0" distR="0" simplePos="0" locked="0" layoutInCell="1" allowOverlap="1" relativeHeight="31">
+            <wp:simplePos x="0" y="0"/>
+            <wp:positionH relativeFrom="column">
+              <wp:posOffset>3387090</wp:posOffset>
+            </wp:positionH>
+            <wp:positionV relativeFrom="paragraph">
+              <wp:posOffset>10160</wp:posOffset>
+            </wp:positionV>
+            <wp:extent cx="3562350" cy="2635250"/>
+            <wp:effectExtent l="0" t="0" r="0" b="0"/>
+            <wp:wrapSquare wrapText="largest"/>
+            <wp:docPr id="30" name="Image29" descr=""/>
+            <wp:cNvGraphicFramePr>
+              <a:graphicFrameLocks xmlns:a="http://schemas.openxmlformats.org/drawingml/2006/main" noChangeAspect="1"/>
+            </wp:cNvGraphicFramePr>
+            <a:graphic xmlns:a="http://schemas.openxmlformats.org/drawingml/2006/main">
+              <a:graphicData uri="http://schemas.openxmlformats.org/drawingml/2006/picture">
+                <pic:pic xmlns:pic="http://schemas.openxmlformats.org/drawingml/2006/picture">
+                  <pic:nvPicPr>
+                    <pic:cNvPr id="30" name="Image29" descr=""/>
+                    <pic:cNvPicPr>
+                      <a:picLocks noChangeAspect="1" noChangeArrowheads="1"/>
+                    </pic:cNvPicPr>
+                  </pic:nvPicPr>
+                  <pic:blipFill>
+                    <a:blip r:embed="rId44"/>
+                    <a:stretch>
+                      <a:fillRect/>
+                    </a:stretch>
+                  </pic:blipFill>
+                  <pic:spPr bwMode="auto">
+                    <a:xfrm>
+                      <a:off x="0" y="0"/>
+                      <a:ext cx="3562350" cy="2635250"/>
+                    </a:xfrm>
+                    <a:prstGeom prst="rect">
+                      <a:avLst/>
+                    </a:prstGeom>
+                  </pic:spPr>
+                </pic:pic>
+              </a:graphicData>
+            </a:graphic>
+          </wp:anchor>
+        </w:drawing>
+      </w:r>
+      <w:r>
+        <w:rPr>
+          <w:rFonts w:cs="Arial"/>
+          <w:b w:val="false"/>
+          <w:bCs w:val="false"/>
+          <w:sz w:val="22"/>
+          <w:szCs w:val="22"/>
+        </w:rPr>
+        <w:t>S</w:t>
+      </w:r>
+      <w:r>
+        <w:rPr>
+          <w:rFonts w:cs="Arial"/>
+          <w:b w:val="false"/>
+          <w:bCs w:val="false"/>
+          <w:sz w:val="22"/>
+          <w:szCs w:val="22"/>
+        </w:rPr>
+        <w:t>SH into your “activity-3” instance (user is “ec2-user”), and then install the cloudwatch agent (it’s a standard package</w:t>
+      </w:r>
+    </w:p>
+    <w:p>
+      <w:pPr>
+        <w:pStyle w:val="Normal"/>
+        <w:pBdr>
+          <w:top w:val="single" w:sz="6" w:space="12" w:color="CCCCCC"/>
+          <w:left w:val="single" w:sz="6" w:space="13" w:color="CCCCCC"/>
+          <w:bottom w:val="single" w:sz="6" w:space="12" w:color="CCCCCC"/>
+          <w:right w:val="single" w:sz="6" w:space="13" w:color="CCCCCC"/>
+        </w:pBdr>
+        <w:shd w:val="clear" w:color="auto" w:fill="F5F5F5"/>
+        <w:tabs>
+          <w:tab w:val="clear" w:pos="720"/>
+          <w:tab w:val="left" w:pos="916" w:leader="none"/>
+          <w:tab w:val="left" w:pos="1832" w:leader="none"/>
+          <w:tab w:val="left" w:pos="2748" w:leader="none"/>
+          <w:tab w:val="left" w:pos="3664" w:leader="none"/>
+          <w:tab w:val="left" w:pos="4580" w:leader="none"/>
+          <w:tab w:val="left" w:pos="5496" w:leader="none"/>
+          <w:tab w:val="left" w:pos="6412" w:leader="none"/>
+          <w:tab w:val="left" w:pos="7328" w:leader="none"/>
+          <w:tab w:val="left" w:pos="8244" w:leader="none"/>
+          <w:tab w:val="left" w:pos="9160" w:leader="none"/>
+          <w:tab w:val="left" w:pos="10076" w:leader="none"/>
+          <w:tab w:val="left" w:pos="10992" w:leader="none"/>
+          <w:tab w:val="left" w:pos="11908" w:leader="none"/>
+          <w:tab w:val="left" w:pos="12824" w:leader="none"/>
+          <w:tab w:val="left" w:pos="13740" w:leader="none"/>
+          <w:tab w:val="left" w:pos="14656" w:leader="none"/>
+        </w:tabs>
+        <w:spacing w:lineRule="atLeast" w:line="315" w:before="0" w:afterAutospacing="1"/>
+        <w:jc w:val="left"/>
+        <w:rPr>
+          <w:rFonts w:cs="Arial"/>
+          <w:b w:val="false"/>
+          <w:b w:val="false"/>
+          <w:bCs w:val="false"/>
+          <w:sz w:val="32"/>
+          <w:szCs w:val="32"/>
+          <w:lang w:eastAsia="ja-JP"/>
+        </w:rPr>
+      </w:pPr>
+      <w:r>
+        <w:rPr>
+          <w:rFonts w:cs="Arial" w:ascii="Monaco" w:hAnsi="Monaco"/>
+          <w:b w:val="false"/>
+          <w:bCs w:val="false"/>
+          <w:color w:val="333333"/>
+          <w:sz w:val="21"/>
+          <w:szCs w:val="21"/>
+          <w:shd w:fill="F5F5F5" w:val="clear"/>
+          <w:lang w:eastAsia="ja-JP"/>
+        </w:rPr>
+        <w:t>sudo yum install amazon-cloudwatch-agent</w:t>
+      </w:r>
+    </w:p>
+    <w:p>
+      <w:pPr>
+        <w:pStyle w:val="Normal"/>
+        <w:tabs>
+          <w:tab w:val="clear" w:pos="720"/>
+          <w:tab w:val="right" w:pos="10800" w:leader="none"/>
+        </w:tabs>
+        <w:rPr>
+          <w:rFonts w:cs="Arial"/>
+          <w:sz w:val="22"/>
+          <w:szCs w:val="22"/>
+        </w:rPr>
+      </w:pPr>
+      <w:r>
+        <w:rPr>
+          <w:rFonts w:cs="Arial"/>
+          <w:b w:val="false"/>
+          <w:bCs w:val="false"/>
+          <w:sz w:val="22"/>
+          <w:szCs w:val="22"/>
+        </w:rPr>
+        <w:t>O</w:t>
+      </w:r>
+      <w:r>
+        <w:rPr>
+          <w:rFonts w:cs="Arial"/>
+          <w:b w:val="false"/>
+          <w:bCs w:val="false"/>
+          <w:sz w:val="22"/>
+          <w:szCs w:val="22"/>
+        </w:rPr>
+        <w:t>nce the command runs, you should see the output as shown on the right.</w:t>
+      </w:r>
+    </w:p>
+    <w:p>
+      <w:pPr>
+        <w:pStyle w:val="Normal"/>
+        <w:tabs>
+          <w:tab w:val="clear" w:pos="720"/>
+          <w:tab w:val="right" w:pos="10800" w:leader="none"/>
+        </w:tabs>
+        <w:rPr>
+          <w:b w:val="false"/>
+          <w:b w:val="false"/>
+          <w:bCs w:val="false"/>
+        </w:rPr>
+      </w:pPr>
+      <w:r>
+        <w:rPr>
+          <w:rFonts w:cs="Arial"/>
+          <w:sz w:val="22"/>
+          <w:szCs w:val="22"/>
+        </w:rPr>
+      </w:r>
+    </w:p>
+    <w:p>
+      <w:pPr>
+        <w:pStyle w:val="Normal"/>
+        <w:tabs>
+          <w:tab w:val="clear" w:pos="720"/>
+          <w:tab w:val="right" w:pos="10800" w:leader="none"/>
+        </w:tabs>
+        <w:rPr>
+          <w:b w:val="false"/>
+          <w:b w:val="false"/>
+          <w:bCs w:val="false"/>
+        </w:rPr>
+      </w:pPr>
+      <w:r>
+        <w:rPr>
+          <w:rFonts w:cs="Arial"/>
+          <w:sz w:val="22"/>
+          <w:szCs w:val="22"/>
+        </w:rPr>
+      </w:r>
+    </w:p>
+    <w:p>
+      <w:pPr>
+        <w:pStyle w:val="Normal"/>
+        <w:tabs>
+          <w:tab w:val="clear" w:pos="720"/>
+          <w:tab w:val="right" w:pos="10800" w:leader="none"/>
+        </w:tabs>
+        <w:rPr>
+          <w:b w:val="false"/>
+          <w:b w:val="false"/>
+          <w:bCs w:val="false"/>
+        </w:rPr>
+      </w:pPr>
+      <w:r>
+        <w:rPr>
+          <w:rFonts w:cs="Arial"/>
+          <w:sz w:val="22"/>
+          <w:szCs w:val="22"/>
+        </w:rPr>
+      </w:r>
+    </w:p>
+    <w:p>
+      <w:pPr>
+        <w:pStyle w:val="Normal"/>
+        <w:tabs>
+          <w:tab w:val="clear" w:pos="720"/>
+          <w:tab w:val="right" w:pos="10800" w:leader="none"/>
+        </w:tabs>
+        <w:rPr>
+          <w:b w:val="false"/>
+          <w:b w:val="false"/>
+          <w:bCs w:val="false"/>
+        </w:rPr>
+      </w:pPr>
+      <w:r>
+        <w:rPr>
+          <w:rFonts w:cs="Arial"/>
+          <w:sz w:val="22"/>
+          <w:szCs w:val="22"/>
+        </w:rPr>
+      </w:r>
+    </w:p>
+    <w:p>
+      <w:pPr>
+        <w:pStyle w:val="Normal"/>
+        <w:tabs>
+          <w:tab w:val="clear" w:pos="720"/>
+          <w:tab w:val="right" w:pos="10800" w:leader="none"/>
+        </w:tabs>
+        <w:rPr>
+          <w:b w:val="false"/>
+          <w:b w:val="false"/>
+          <w:bCs w:val="false"/>
+        </w:rPr>
+      </w:pPr>
+      <w:r>
+        <w:rPr>
+          <w:rFonts w:cs="Arial"/>
+          <w:sz w:val="22"/>
+          <w:szCs w:val="22"/>
+        </w:rPr>
+      </w:r>
+    </w:p>
+    <w:p>
+      <w:pPr>
+        <w:pStyle w:val="Normal"/>
+        <w:tabs>
+          <w:tab w:val="clear" w:pos="720"/>
+          <w:tab w:val="right" w:pos="10800" w:leader="none"/>
+        </w:tabs>
+        <w:rPr>
+          <w:b w:val="false"/>
+          <w:b w:val="false"/>
+          <w:bCs w:val="false"/>
+        </w:rPr>
+      </w:pPr>
+      <w:r>
+        <w:rPr>
+          <w:rFonts w:cs="Arial"/>
+          <w:sz w:val="22"/>
+          <w:szCs w:val="22"/>
+        </w:rPr>
+      </w:r>
+    </w:p>
+    <w:p>
+      <w:pPr>
+        <w:pStyle w:val="Normal"/>
+        <w:tabs>
+          <w:tab w:val="clear" w:pos="720"/>
+          <w:tab w:val="right" w:pos="10800" w:leader="none"/>
+        </w:tabs>
+        <w:rPr>
+          <w:b w:val="false"/>
+          <w:b w:val="false"/>
+          <w:bCs w:val="false"/>
+        </w:rPr>
+      </w:pPr>
+      <w:r>
+        <w:rPr>
+          <w:rFonts w:cs="Arial"/>
+          <w:sz w:val="22"/>
+          <w:szCs w:val="22"/>
+        </w:rPr>
+      </w:r>
+    </w:p>
+    <w:p>
+      <w:pPr>
+        <w:pStyle w:val="Normal"/>
+        <w:tabs>
+          <w:tab w:val="clear" w:pos="720"/>
+          <w:tab w:val="right" w:pos="10800" w:leader="none"/>
+        </w:tabs>
+        <w:rPr>
+          <w:b w:val="false"/>
+          <w:b w:val="false"/>
+          <w:bCs w:val="false"/>
+        </w:rPr>
+      </w:pPr>
+      <w:r>
+        <w:rPr>
+          <w:rFonts w:cs="Arial"/>
+          <w:sz w:val="22"/>
+          <w:szCs w:val="22"/>
+        </w:rPr>
+      </w:r>
+    </w:p>
+    <w:p>
+      <w:pPr>
+        <w:pStyle w:val="Normal"/>
+        <w:tabs>
+          <w:tab w:val="clear" w:pos="720"/>
+          <w:tab w:val="right" w:pos="10800" w:leader="none"/>
+        </w:tabs>
+        <w:rPr>
+          <w:rFonts w:cs="Arial"/>
+          <w:sz w:val="22"/>
+          <w:szCs w:val="22"/>
+        </w:rPr>
+      </w:pPr>
+      <w:r>
+        <w:drawing>
+          <wp:anchor behindDoc="0" distT="0" distB="0" distL="0" distR="0" simplePos="0" locked="0" layoutInCell="1" allowOverlap="1" relativeHeight="32">
+            <wp:simplePos x="0" y="0"/>
+            <wp:positionH relativeFrom="column">
+              <wp:posOffset>2979420</wp:posOffset>
+            </wp:positionH>
+            <wp:positionV relativeFrom="paragraph">
+              <wp:posOffset>213995</wp:posOffset>
+            </wp:positionV>
+            <wp:extent cx="3748405" cy="2038350"/>
+            <wp:effectExtent l="0" t="0" r="0" b="0"/>
+            <wp:wrapSquare wrapText="largest"/>
+            <wp:docPr id="31" name="Image30" descr=""/>
+            <wp:cNvGraphicFramePr>
+              <a:graphicFrameLocks xmlns:a="http://schemas.openxmlformats.org/drawingml/2006/main" noChangeAspect="1"/>
+            </wp:cNvGraphicFramePr>
+            <a:graphic xmlns:a="http://schemas.openxmlformats.org/drawingml/2006/main">
+              <a:graphicData uri="http://schemas.openxmlformats.org/drawingml/2006/picture">
+                <pic:pic xmlns:pic="http://schemas.openxmlformats.org/drawingml/2006/picture">
+                  <pic:nvPicPr>
+                    <pic:cNvPr id="31" name="Image30" descr=""/>
+                    <pic:cNvPicPr>
+                      <a:picLocks noChangeAspect="1" noChangeArrowheads="1"/>
+                    </pic:cNvPicPr>
+                  </pic:nvPicPr>
+                  <pic:blipFill>
+                    <a:blip r:embed="rId45"/>
+                    <a:stretch>
+                      <a:fillRect/>
+                    </a:stretch>
+                  </pic:blipFill>
+                  <pic:spPr bwMode="auto">
+                    <a:xfrm>
+                      <a:off x="0" y="0"/>
+                      <a:ext cx="3748405" cy="2038350"/>
+                    </a:xfrm>
+                    <a:prstGeom prst="rect">
+                      <a:avLst/>
+                    </a:prstGeom>
+                  </pic:spPr>
+                </pic:pic>
+              </a:graphicData>
+            </a:graphic>
+          </wp:anchor>
+        </w:drawing>
+      </w:r>
+      <w:r>
+        <w:rPr>
+          <w:rFonts w:cs="Arial"/>
+          <w:b/>
+          <w:sz w:val="32"/>
+          <w:szCs w:val="32"/>
+          <w:lang w:eastAsia="ja-JP"/>
+        </w:rPr>
+        <w:t>C</w:t>
+      </w:r>
+      <w:r>
+        <w:rPr>
+          <w:rFonts w:cs="Arial"/>
+          <w:b/>
+          <w:sz w:val="32"/>
+          <w:szCs w:val="32"/>
+        </w:rPr>
+        <w:t>onfigure CloudWatch Logs Agent</w:t>
+      </w:r>
+    </w:p>
+    <w:p>
+      <w:pPr>
+        <w:pStyle w:val="Normal"/>
+        <w:tabs>
+          <w:tab w:val="clear" w:pos="720"/>
+          <w:tab w:val="right" w:pos="10800" w:leader="none"/>
+        </w:tabs>
+        <w:rPr>
+          <w:rFonts w:cs="Arial"/>
+          <w:b w:val="false"/>
+          <w:b w:val="false"/>
+          <w:bCs w:val="false"/>
+          <w:sz w:val="32"/>
+          <w:szCs w:val="32"/>
+        </w:rPr>
+      </w:pPr>
+      <w:r>
+        <w:rPr>
+          <w:rFonts w:cs="Arial"/>
+          <w:b w:val="false"/>
+          <w:bCs w:val="false"/>
+          <w:sz w:val="22"/>
+          <w:szCs w:val="22"/>
+        </w:rPr>
+        <w:t xml:space="preserve">The logfile that we’re going to analyze is </w:t>
+      </w:r>
+      <w:r>
+        <w:rPr>
+          <w:rFonts w:cs="Arial"/>
+          <w:b w:val="false"/>
+          <w:bCs w:val="false"/>
+          <w:i w:val="false"/>
+          <w:iCs w:val="false"/>
+          <w:sz w:val="22"/>
+          <w:szCs w:val="22"/>
+        </w:rPr>
+        <w:t>/var/log/secure on Amazon Linux 2. This log has all the entries whenever an SSH attempt is made against this server. Cat the file out to see our current logged in session.</w:t>
+      </w:r>
+    </w:p>
+    <w:p>
+      <w:pPr>
+        <w:pStyle w:val="Normal"/>
+        <w:pBdr>
+          <w:top w:val="single" w:sz="6" w:space="12" w:color="CCCCCC"/>
+          <w:left w:val="single" w:sz="6" w:space="13" w:color="CCCCCC"/>
+          <w:bottom w:val="single" w:sz="6" w:space="12" w:color="CCCCCC"/>
+          <w:right w:val="single" w:sz="6" w:space="13" w:color="CCCCCC"/>
+        </w:pBdr>
+        <w:shd w:val="clear" w:color="auto" w:fill="F5F5F5"/>
+        <w:tabs>
+          <w:tab w:val="clear" w:pos="720"/>
+          <w:tab w:val="left" w:pos="916" w:leader="none"/>
+          <w:tab w:val="left" w:pos="1832" w:leader="none"/>
+          <w:tab w:val="left" w:pos="2748" w:leader="none"/>
+          <w:tab w:val="left" w:pos="3664" w:leader="none"/>
+          <w:tab w:val="left" w:pos="4580" w:leader="none"/>
+          <w:tab w:val="left" w:pos="5496" w:leader="none"/>
+          <w:tab w:val="left" w:pos="6412" w:leader="none"/>
+          <w:tab w:val="left" w:pos="7328" w:leader="none"/>
+          <w:tab w:val="left" w:pos="8244" w:leader="none"/>
+          <w:tab w:val="left" w:pos="9160" w:leader="none"/>
+          <w:tab w:val="left" w:pos="10076" w:leader="none"/>
+          <w:tab w:val="left" w:pos="10992" w:leader="none"/>
+          <w:tab w:val="left" w:pos="11908" w:leader="none"/>
+          <w:tab w:val="left" w:pos="12824" w:leader="none"/>
+          <w:tab w:val="left" w:pos="13740" w:leader="none"/>
+          <w:tab w:val="left" w:pos="14656" w:leader="none"/>
+        </w:tabs>
+        <w:spacing w:lineRule="atLeast" w:line="315" w:before="0" w:afterAutospacing="1"/>
+        <w:jc w:val="left"/>
+        <w:rPr>
+          <w:rFonts w:cs="Arial"/>
+          <w:b w:val="false"/>
+          <w:b w:val="false"/>
+          <w:bCs w:val="false"/>
+          <w:i w:val="false"/>
+          <w:i w:val="false"/>
+          <w:iCs w:val="false"/>
+          <w:sz w:val="32"/>
+          <w:szCs w:val="32"/>
+          <w:lang w:eastAsia="ja-JP"/>
+        </w:rPr>
+      </w:pPr>
+      <w:r>
+        <w:rPr>
+          <w:rFonts w:cs="Arial" w:ascii="Monaco" w:hAnsi="Monaco"/>
+          <w:b w:val="false"/>
+          <w:bCs w:val="false"/>
+          <w:i w:val="false"/>
+          <w:iCs w:val="false"/>
+          <w:color w:val="333333"/>
+          <w:sz w:val="21"/>
+          <w:szCs w:val="21"/>
+          <w:shd w:fill="F5F5F5" w:val="clear"/>
+          <w:lang w:eastAsia="ja-JP"/>
+        </w:rPr>
+        <w:t>s</w:t>
+      </w:r>
+      <w:r>
+        <w:rPr>
+          <w:rFonts w:cs="Arial" w:ascii="Monaco" w:hAnsi="Monaco"/>
+          <w:b w:val="false"/>
+          <w:bCs w:val="false"/>
+          <w:i w:val="false"/>
+          <w:iCs w:val="false"/>
+          <w:color w:val="333333"/>
+          <w:sz w:val="21"/>
+          <w:szCs w:val="21"/>
+          <w:shd w:fill="F5F5F5" w:val="clear"/>
+          <w:lang w:eastAsia="ja-JP"/>
+        </w:rPr>
+        <w:t xml:space="preserve">udo </w:t>
+      </w:r>
+      <w:r>
+        <w:rPr>
+          <w:rFonts w:cs="Arial" w:ascii="Monaco" w:hAnsi="Monaco"/>
+          <w:b w:val="false"/>
+          <w:bCs w:val="false"/>
+          <w:i w:val="false"/>
+          <w:iCs w:val="false"/>
+          <w:color w:val="333333"/>
+          <w:sz w:val="21"/>
+          <w:szCs w:val="21"/>
+          <w:shd w:fill="F5F5F5" w:val="clear"/>
+          <w:lang w:eastAsia="ja-JP"/>
+        </w:rPr>
+        <w:t>cat /var/log/secure</w:t>
+      </w:r>
+    </w:p>
+    <w:p>
+      <w:pPr>
+        <w:pStyle w:val="Normal"/>
+        <w:tabs>
+          <w:tab w:val="clear" w:pos="720"/>
+          <w:tab w:val="right" w:pos="10800" w:leader="none"/>
+        </w:tabs>
+        <w:rPr>
+          <w:rFonts w:cs="Arial"/>
+          <w:b w:val="false"/>
+          <w:b w:val="false"/>
+          <w:bCs w:val="false"/>
+          <w:sz w:val="32"/>
+          <w:szCs w:val="32"/>
+        </w:rPr>
+      </w:pPr>
+      <w:r>
+        <w:rPr>
+          <w:rFonts w:cs="Arial"/>
+          <w:b w:val="false"/>
+          <w:bCs w:val="false"/>
+          <w:i w:val="false"/>
+          <w:iCs w:val="false"/>
+          <w:sz w:val="22"/>
+          <w:szCs w:val="22"/>
+        </w:rPr>
+        <w:t>Now, let’s tail the log file to see what an invalid access would look like.</w:t>
+      </w:r>
+    </w:p>
+    <w:p>
+      <w:pPr>
+        <w:pStyle w:val="Normal"/>
+        <w:pBdr>
+          <w:top w:val="single" w:sz="6" w:space="12" w:color="CCCCCC"/>
+          <w:left w:val="single" w:sz="6" w:space="13" w:color="CCCCCC"/>
+          <w:bottom w:val="single" w:sz="6" w:space="12" w:color="CCCCCC"/>
+          <w:right w:val="single" w:sz="6" w:space="13" w:color="CCCCCC"/>
+        </w:pBdr>
+        <w:shd w:val="clear" w:color="auto" w:fill="F5F5F5"/>
+        <w:tabs>
+          <w:tab w:val="clear" w:pos="720"/>
+          <w:tab w:val="left" w:pos="916" w:leader="none"/>
+          <w:tab w:val="left" w:pos="1832" w:leader="none"/>
+          <w:tab w:val="left" w:pos="2748" w:leader="none"/>
+          <w:tab w:val="left" w:pos="3664" w:leader="none"/>
+          <w:tab w:val="left" w:pos="4580" w:leader="none"/>
+          <w:tab w:val="left" w:pos="5496" w:leader="none"/>
+          <w:tab w:val="left" w:pos="6412" w:leader="none"/>
+          <w:tab w:val="left" w:pos="7328" w:leader="none"/>
+          <w:tab w:val="left" w:pos="8244" w:leader="none"/>
+          <w:tab w:val="left" w:pos="9160" w:leader="none"/>
+          <w:tab w:val="left" w:pos="10076" w:leader="none"/>
+          <w:tab w:val="left" w:pos="10992" w:leader="none"/>
+          <w:tab w:val="left" w:pos="11908" w:leader="none"/>
+          <w:tab w:val="left" w:pos="12824" w:leader="none"/>
+          <w:tab w:val="left" w:pos="13740" w:leader="none"/>
+          <w:tab w:val="left" w:pos="14656" w:leader="none"/>
+        </w:tabs>
+        <w:spacing w:lineRule="atLeast" w:line="315" w:before="0" w:afterAutospacing="1"/>
+        <w:jc w:val="left"/>
+        <w:rPr>
+          <w:rFonts w:cs="Arial"/>
+          <w:b w:val="false"/>
+          <w:b w:val="false"/>
+          <w:bCs w:val="false"/>
+          <w:i w:val="false"/>
+          <w:i w:val="false"/>
+          <w:iCs w:val="false"/>
+          <w:sz w:val="32"/>
+          <w:szCs w:val="32"/>
+          <w:lang w:eastAsia="ja-JP"/>
+        </w:rPr>
+      </w:pPr>
+      <w:r>
+        <w:rPr>
+          <w:rFonts w:cs="Arial" w:ascii="Monaco" w:hAnsi="Monaco"/>
+          <w:b w:val="false"/>
+          <w:bCs w:val="false"/>
+          <w:i w:val="false"/>
+          <w:iCs w:val="false"/>
+          <w:color w:val="333333"/>
+          <w:sz w:val="21"/>
+          <w:szCs w:val="21"/>
+          <w:shd w:fill="F5F5F5" w:val="clear"/>
+          <w:lang w:eastAsia="ja-JP"/>
+        </w:rPr>
+        <w:t>s</w:t>
+      </w:r>
+      <w:r>
+        <w:rPr>
+          <w:rFonts w:cs="Arial" w:ascii="Monaco" w:hAnsi="Monaco"/>
+          <w:b w:val="false"/>
+          <w:bCs w:val="false"/>
+          <w:i w:val="false"/>
+          <w:iCs w:val="false"/>
+          <w:color w:val="333333"/>
+          <w:sz w:val="21"/>
+          <w:szCs w:val="21"/>
+          <w:shd w:fill="F5F5F5" w:val="clear"/>
+          <w:lang w:eastAsia="ja-JP"/>
+        </w:rPr>
+        <w:t>udo tail -f</w:t>
+      </w:r>
+      <w:r>
+        <w:rPr>
+          <w:rFonts w:cs="Arial" w:ascii="Monaco" w:hAnsi="Monaco"/>
+          <w:b w:val="false"/>
+          <w:bCs w:val="false"/>
+          <w:i w:val="false"/>
+          <w:iCs w:val="false"/>
+          <w:color w:val="333333"/>
+          <w:sz w:val="21"/>
+          <w:szCs w:val="21"/>
+          <w:shd w:fill="F5F5F5" w:val="clear"/>
+          <w:lang w:eastAsia="ja-JP"/>
+        </w:rPr>
+        <w:t xml:space="preserve"> /var/log/secure</w:t>
+      </w:r>
+    </w:p>
+    <w:p>
+      <w:pPr>
+        <w:pStyle w:val="Normal"/>
+        <w:tabs>
+          <w:tab w:val="clear" w:pos="720"/>
+          <w:tab w:val="right" w:pos="10800" w:leader="none"/>
+        </w:tabs>
+        <w:rPr>
+          <w:i w:val="false"/>
+          <w:i w:val="false"/>
+          <w:iCs w:val="false"/>
+          <w:sz w:val="22"/>
+          <w:szCs w:val="22"/>
+        </w:rPr>
+      </w:pPr>
+      <w:r>
+        <w:rPr>
+          <w:rFonts w:cs="Arial"/>
+          <w:b w:val="false"/>
+          <w:bCs w:val="false"/>
+          <w:sz w:val="32"/>
+          <w:szCs w:val="32"/>
+        </w:rPr>
+      </w:r>
+    </w:p>
+    <w:p>
+      <w:pPr>
+        <w:pStyle w:val="Normal"/>
+        <w:tabs>
+          <w:tab w:val="clear" w:pos="720"/>
+          <w:tab w:val="right" w:pos="10800" w:leader="none"/>
+        </w:tabs>
+        <w:rPr>
+          <w:i w:val="false"/>
+          <w:i w:val="false"/>
+          <w:iCs w:val="false"/>
+          <w:sz w:val="22"/>
+          <w:szCs w:val="22"/>
+        </w:rPr>
+      </w:pPr>
+      <w:r>
+        <w:rPr>
+          <w:rFonts w:cs="Arial"/>
+          <w:b w:val="false"/>
+          <w:bCs w:val="false"/>
+          <w:sz w:val="32"/>
+          <w:szCs w:val="32"/>
+        </w:rPr>
+      </w:r>
+    </w:p>
+    <w:p>
+      <w:pPr>
+        <w:pStyle w:val="Normal"/>
+        <w:tabs>
+          <w:tab w:val="clear" w:pos="720"/>
+          <w:tab w:val="right" w:pos="10800" w:leader="none"/>
+        </w:tabs>
+        <w:rPr>
+          <w:i w:val="false"/>
+          <w:i w:val="false"/>
+          <w:iCs w:val="false"/>
+          <w:sz w:val="22"/>
+          <w:szCs w:val="22"/>
+        </w:rPr>
+      </w:pPr>
+      <w:r>
+        <w:rPr>
+          <w:rFonts w:cs="Arial"/>
+          <w:b w:val="false"/>
+          <w:bCs w:val="false"/>
+          <w:sz w:val="32"/>
+          <w:szCs w:val="32"/>
+        </w:rPr>
+      </w:r>
+    </w:p>
+    <w:p>
+      <w:pPr>
+        <w:pStyle w:val="Normal"/>
+        <w:tabs>
+          <w:tab w:val="clear" w:pos="720"/>
+          <w:tab w:val="right" w:pos="10800" w:leader="none"/>
+        </w:tabs>
+        <w:rPr>
+          <w:rFonts w:cs="Arial"/>
+          <w:b w:val="false"/>
+          <w:b w:val="false"/>
+          <w:bCs w:val="false"/>
+          <w:sz w:val="32"/>
+          <w:szCs w:val="32"/>
+        </w:rPr>
+      </w:pPr>
+      <w:r>
+        <w:rPr>
+          <w:rFonts w:cs="Arial"/>
+          <w:b w:val="false"/>
+          <w:bCs w:val="false"/>
+          <w:i w:val="false"/>
+          <w:iCs w:val="false"/>
+          <w:sz w:val="22"/>
+          <w:szCs w:val="22"/>
+        </w:rPr>
+        <w:t>Open a 2</w:t>
+      </w:r>
+      <w:r>
+        <w:rPr>
+          <w:rFonts w:cs="Arial"/>
+          <w:b w:val="false"/>
+          <w:bCs w:val="false"/>
+          <w:i w:val="false"/>
+          <w:iCs w:val="false"/>
+          <w:sz w:val="22"/>
+          <w:szCs w:val="22"/>
+          <w:vertAlign w:val="superscript"/>
+        </w:rPr>
+        <w:t>nd</w:t>
+      </w:r>
+      <w:r>
+        <w:rPr>
+          <w:rFonts w:cs="Arial"/>
+          <w:b w:val="false"/>
+          <w:bCs w:val="false"/>
+          <w:i w:val="false"/>
+          <w:iCs w:val="false"/>
+          <w:sz w:val="22"/>
+          <w:szCs w:val="22"/>
+        </w:rPr>
+        <w:t xml:space="preserve"> putty session to this server, and attempt to log in with another user </w:t>
+      </w:r>
+      <w:r>
+        <w:rPr>
+          <w:rFonts w:cs="Arial"/>
+          <w:b w:val="false"/>
+          <w:bCs w:val="false"/>
+          <w:i w:val="false"/>
+          <w:iCs w:val="false"/>
+          <w:sz w:val="22"/>
+          <w:szCs w:val="22"/>
+        </w:rPr>
+        <w:t>than the authorized “ec2-user”. In the example below, we’re trying to lgin as the user “xyz”. Note the failed “invalid user” line.</w:t>
+      </w:r>
+    </w:p>
+    <w:p>
+      <w:pPr>
+        <w:pStyle w:val="Normal"/>
+        <w:tabs>
+          <w:tab w:val="clear" w:pos="720"/>
+          <w:tab w:val="right" w:pos="10800" w:leader="none"/>
+        </w:tabs>
+        <w:rPr>
+          <w:i w:val="false"/>
+          <w:i w:val="false"/>
+          <w:iCs w:val="false"/>
+          <w:sz w:val="22"/>
+          <w:szCs w:val="22"/>
+        </w:rPr>
+      </w:pPr>
+      <w:r>
+        <w:rPr>
+          <w:rFonts w:cs="Arial"/>
+          <w:b w:val="false"/>
+          <w:bCs w:val="false"/>
+          <w:sz w:val="32"/>
+          <w:szCs w:val="32"/>
+        </w:rPr>
+        <w:drawing>
+          <wp:anchor behindDoc="0" distT="0" distB="0" distL="0" distR="0" simplePos="0" locked="0" layoutInCell="1" allowOverlap="1" relativeHeight="33">
+            <wp:simplePos x="0" y="0"/>
+            <wp:positionH relativeFrom="column">
+              <wp:align>center</wp:align>
+            </wp:positionH>
+            <wp:positionV relativeFrom="paragraph">
+              <wp:posOffset>635</wp:posOffset>
+            </wp:positionV>
+            <wp:extent cx="5039360" cy="809625"/>
+            <wp:effectExtent l="0" t="0" r="0" b="0"/>
+            <wp:wrapSquare wrapText="largest"/>
+            <wp:docPr id="32" name="Image31" descr=""/>
+            <wp:cNvGraphicFramePr>
+              <a:graphicFrameLocks xmlns:a="http://schemas.openxmlformats.org/drawingml/2006/main" noChangeAspect="1"/>
+            </wp:cNvGraphicFramePr>
+            <a:graphic xmlns:a="http://schemas.openxmlformats.org/drawingml/2006/main">
+              <a:graphicData uri="http://schemas.openxmlformats.org/drawingml/2006/picture">
+                <pic:pic xmlns:pic="http://schemas.openxmlformats.org/drawingml/2006/picture">
+                  <pic:nvPicPr>
+                    <pic:cNvPr id="32" name="Image31" descr=""/>
+                    <pic:cNvPicPr>
+                      <a:picLocks noChangeAspect="1" noChangeArrowheads="1"/>
+                    </pic:cNvPicPr>
+                  </pic:nvPicPr>
+                  <pic:blipFill>
+                    <a:blip r:embed="rId46"/>
+                    <a:stretch>
+                      <a:fillRect/>
+                    </a:stretch>
+                  </pic:blipFill>
+                  <pic:spPr bwMode="auto">
+                    <a:xfrm>
+                      <a:off x="0" y="0"/>
+                      <a:ext cx="5039360" cy="809625"/>
+                    </a:xfrm>
+                    <a:prstGeom prst="rect">
+                      <a:avLst/>
+                    </a:prstGeom>
+                  </pic:spPr>
+                </pic:pic>
+              </a:graphicData>
+            </a:graphic>
+          </wp:anchor>
+        </w:drawing>
+      </w:r>
+    </w:p>
+    <w:p>
+      <w:pPr>
+        <w:pStyle w:val="Normal"/>
+        <w:tabs>
+          <w:tab w:val="clear" w:pos="720"/>
+          <w:tab w:val="right" w:pos="10800" w:leader="none"/>
+        </w:tabs>
+        <w:rPr>
+          <w:b/>
+          <w:b/>
+          <w:sz w:val="32"/>
+          <w:szCs w:val="32"/>
+        </w:rPr>
+      </w:pPr>
+      <w:r>
+        <w:rPr>
+          <w:rFonts w:cs="Arial"/>
+          <w:sz w:val="22"/>
+          <w:szCs w:val="22"/>
+        </w:rPr>
+      </w:r>
+    </w:p>
+    <w:p>
+      <w:pPr>
+        <w:pStyle w:val="Normal"/>
+        <w:tabs>
+          <w:tab w:val="clear" w:pos="720"/>
+          <w:tab w:val="right" w:pos="10800" w:leader="none"/>
+        </w:tabs>
+        <w:rPr>
+          <w:b/>
+          <w:b/>
+          <w:sz w:val="32"/>
+          <w:szCs w:val="32"/>
+        </w:rPr>
+      </w:pPr>
+      <w:r>
+        <w:rPr>
+          <w:rFonts w:cs="Arial"/>
+          <w:sz w:val="22"/>
+          <w:szCs w:val="22"/>
+        </w:rPr>
+      </w:r>
+    </w:p>
+    <w:p>
+      <w:pPr>
+        <w:pStyle w:val="Normal"/>
+        <w:tabs>
+          <w:tab w:val="clear" w:pos="720"/>
+          <w:tab w:val="right" w:pos="10800" w:leader="none"/>
+        </w:tabs>
+        <w:rPr>
+          <w:b/>
+          <w:b/>
+          <w:sz w:val="32"/>
+          <w:szCs w:val="32"/>
+        </w:rPr>
+      </w:pPr>
+      <w:r>
+        <w:rPr>
+          <w:rFonts w:cs="Arial"/>
+          <w:sz w:val="22"/>
+          <w:szCs w:val="22"/>
+        </w:rPr>
+      </w:r>
+    </w:p>
+    <w:p>
+      <w:pPr>
+        <w:pStyle w:val="Normal"/>
+        <w:tabs>
+          <w:tab w:val="clear" w:pos="720"/>
+          <w:tab w:val="right" w:pos="10800" w:leader="none"/>
+        </w:tabs>
+        <w:rPr>
+          <w:rFonts w:cs="Arial"/>
+          <w:b w:val="false"/>
+          <w:b w:val="false"/>
+          <w:bCs w:val="false"/>
+          <w:sz w:val="32"/>
+          <w:szCs w:val="32"/>
+        </w:rPr>
+      </w:pPr>
+      <w:r>
+        <w:rPr>
+          <w:rFonts w:cs="Arial"/>
+          <w:b w:val="false"/>
+          <w:bCs w:val="false"/>
+          <w:i w:val="false"/>
+          <w:iCs w:val="false"/>
+          <w:sz w:val="22"/>
+          <w:szCs w:val="22"/>
+        </w:rPr>
+        <w:t xml:space="preserve">Let’s now configure the CloudWatch Logs agent to ship these logs into CloudWatch. The CloudWatch Agent installs under /opt/aws/amazon-cloudwatch-agent/, </w:t>
+      </w:r>
+      <w:r>
+        <w:rPr>
+          <w:rFonts w:cs="Arial"/>
+          <w:b w:val="false"/>
+          <w:bCs w:val="false"/>
+          <w:i w:val="false"/>
+          <w:iCs w:val="false"/>
+          <w:sz w:val="22"/>
+          <w:szCs w:val="22"/>
+        </w:rPr>
+        <w:t>so we’ll update our configuration there</w:t>
+      </w:r>
+      <w:r>
+        <w:rPr>
+          <w:rFonts w:cs="Arial"/>
+          <w:b w:val="false"/>
+          <w:bCs w:val="false"/>
+          <w:i w:val="false"/>
+          <w:iCs w:val="false"/>
+          <w:sz w:val="22"/>
+          <w:szCs w:val="22"/>
+        </w:rPr>
+        <w:t xml:space="preserve">. </w:t>
+      </w:r>
+      <w:r>
+        <w:rPr>
+          <w:rFonts w:cs="Arial"/>
+          <w:b w:val="false"/>
+          <w:bCs w:val="false"/>
+          <w:i w:val="false"/>
+          <w:iCs w:val="false"/>
+          <w:sz w:val="22"/>
+          <w:szCs w:val="22"/>
+        </w:rPr>
+        <w:t>The configuration files we’ll create will be stored under the “/etc” directory in that path, so let’s cd into there first and browse the contents.</w:t>
+      </w:r>
+    </w:p>
+    <w:p>
+      <w:pPr>
+        <w:pStyle w:val="Normal"/>
+        <w:pBdr>
+          <w:top w:val="single" w:sz="6" w:space="12" w:color="CCCCCC"/>
+          <w:left w:val="single" w:sz="6" w:space="13" w:color="CCCCCC"/>
+          <w:bottom w:val="single" w:sz="6" w:space="12" w:color="CCCCCC"/>
+          <w:right w:val="single" w:sz="6" w:space="13" w:color="CCCCCC"/>
+        </w:pBdr>
+        <w:shd w:val="clear" w:color="auto" w:fill="F5F5F5"/>
+        <w:tabs>
+          <w:tab w:val="clear" w:pos="720"/>
+          <w:tab w:val="left" w:pos="916" w:leader="none"/>
+          <w:tab w:val="left" w:pos="1832" w:leader="none"/>
+          <w:tab w:val="left" w:pos="2748" w:leader="none"/>
+          <w:tab w:val="left" w:pos="3664" w:leader="none"/>
+          <w:tab w:val="left" w:pos="4580" w:leader="none"/>
+          <w:tab w:val="left" w:pos="5496" w:leader="none"/>
+          <w:tab w:val="left" w:pos="6412" w:leader="none"/>
+          <w:tab w:val="left" w:pos="7328" w:leader="none"/>
+          <w:tab w:val="left" w:pos="8244" w:leader="none"/>
+          <w:tab w:val="left" w:pos="9160" w:leader="none"/>
+          <w:tab w:val="left" w:pos="10076" w:leader="none"/>
+          <w:tab w:val="left" w:pos="10992" w:leader="none"/>
+          <w:tab w:val="left" w:pos="11908" w:leader="none"/>
+          <w:tab w:val="left" w:pos="12824" w:leader="none"/>
+          <w:tab w:val="left" w:pos="13740" w:leader="none"/>
+          <w:tab w:val="left" w:pos="14656" w:leader="none"/>
+        </w:tabs>
+        <w:spacing w:lineRule="atLeast" w:line="315" w:before="0" w:afterAutospacing="1"/>
+        <w:jc w:val="left"/>
+        <w:rPr>
+          <w:rFonts w:cs="Arial"/>
+          <w:b w:val="false"/>
+          <w:b w:val="false"/>
+          <w:bCs w:val="false"/>
+          <w:i w:val="false"/>
+          <w:i w:val="false"/>
+          <w:iCs w:val="false"/>
+          <w:sz w:val="32"/>
+          <w:szCs w:val="32"/>
+          <w:lang w:eastAsia="ja-JP"/>
+        </w:rPr>
+      </w:pPr>
+      <w:r>
+        <w:rPr>
+          <w:rFonts w:cs="Arial" w:ascii="Monaco" w:hAnsi="Monaco"/>
+          <w:b w:val="false"/>
+          <w:bCs w:val="false"/>
+          <w:i w:val="false"/>
+          <w:iCs w:val="false"/>
+          <w:color w:val="333333"/>
+          <w:sz w:val="21"/>
+          <w:szCs w:val="21"/>
+          <w:shd w:fill="F5F5F5" w:val="clear"/>
+          <w:lang w:eastAsia="ja-JP"/>
+        </w:rPr>
+        <w:t xml:space="preserve">cd </w:t>
+      </w:r>
+      <w:r>
+        <w:rPr>
+          <w:rFonts w:cs="Arial" w:ascii="Monaco" w:hAnsi="Monaco"/>
+          <w:b w:val="false"/>
+          <w:bCs w:val="false"/>
+          <w:i w:val="false"/>
+          <w:iCs w:val="false"/>
+          <w:color w:val="333333"/>
+          <w:sz w:val="22"/>
+          <w:szCs w:val="22"/>
+          <w:shd w:fill="F5F5F5" w:val="clear"/>
+          <w:lang w:eastAsia="ja-JP"/>
+        </w:rPr>
+        <w:t>/opt/aws/amazon-cloudwatch-agent/</w:t>
+      </w:r>
+      <w:r>
+        <w:rPr>
+          <w:rFonts w:cs="Arial" w:ascii="Monaco" w:hAnsi="Monaco"/>
+          <w:b w:val="false"/>
+          <w:bCs w:val="false"/>
+          <w:i w:val="false"/>
+          <w:iCs w:val="false"/>
+          <w:color w:val="333333"/>
+          <w:sz w:val="22"/>
+          <w:szCs w:val="22"/>
+          <w:shd w:fill="F5F5F5" w:val="clear"/>
+          <w:lang w:eastAsia="ja-JP"/>
+        </w:rPr>
+        <w:t>etc</w:t>
+      </w:r>
+    </w:p>
+    <w:p>
+      <w:pPr>
+        <w:pStyle w:val="Normal"/>
+        <w:pBdr>
+          <w:top w:val="single" w:sz="6" w:space="12" w:color="CCCCCC"/>
+          <w:left w:val="single" w:sz="6" w:space="13" w:color="CCCCCC"/>
+          <w:bottom w:val="single" w:sz="6" w:space="12" w:color="CCCCCC"/>
+          <w:right w:val="single" w:sz="6" w:space="13" w:color="CCCCCC"/>
+        </w:pBdr>
+        <w:shd w:val="clear" w:color="auto" w:fill="F5F5F5"/>
+        <w:tabs>
+          <w:tab w:val="clear" w:pos="720"/>
+          <w:tab w:val="left" w:pos="916" w:leader="none"/>
+          <w:tab w:val="left" w:pos="1832" w:leader="none"/>
+          <w:tab w:val="left" w:pos="2748" w:leader="none"/>
+          <w:tab w:val="left" w:pos="3664" w:leader="none"/>
+          <w:tab w:val="left" w:pos="4580" w:leader="none"/>
+          <w:tab w:val="left" w:pos="5496" w:leader="none"/>
+          <w:tab w:val="left" w:pos="6412" w:leader="none"/>
+          <w:tab w:val="left" w:pos="7328" w:leader="none"/>
+          <w:tab w:val="left" w:pos="8244" w:leader="none"/>
+          <w:tab w:val="left" w:pos="9160" w:leader="none"/>
+          <w:tab w:val="left" w:pos="10076" w:leader="none"/>
+          <w:tab w:val="left" w:pos="10992" w:leader="none"/>
+          <w:tab w:val="left" w:pos="11908" w:leader="none"/>
+          <w:tab w:val="left" w:pos="12824" w:leader="none"/>
+          <w:tab w:val="left" w:pos="13740" w:leader="none"/>
+          <w:tab w:val="left" w:pos="14656" w:leader="none"/>
+        </w:tabs>
+        <w:spacing w:lineRule="atLeast" w:line="315" w:before="0" w:afterAutospacing="1"/>
+        <w:jc w:val="left"/>
+        <w:rPr>
+          <w:rFonts w:cs="Arial"/>
+          <w:b w:val="false"/>
+          <w:b w:val="false"/>
+          <w:bCs w:val="false"/>
+          <w:i w:val="false"/>
+          <w:i w:val="false"/>
+          <w:iCs w:val="false"/>
+          <w:sz w:val="32"/>
+          <w:szCs w:val="32"/>
+          <w:lang w:eastAsia="ja-JP"/>
+        </w:rPr>
+      </w:pPr>
+      <w:r>
+        <w:rPr>
+          <w:rFonts w:cs="Arial" w:ascii="Monaco" w:hAnsi="Monaco"/>
+          <w:b w:val="false"/>
+          <w:bCs w:val="false"/>
+          <w:i w:val="false"/>
+          <w:iCs w:val="false"/>
+          <w:color w:val="333333"/>
+          <w:sz w:val="22"/>
+          <w:szCs w:val="22"/>
+          <w:shd w:fill="F5F5F5" w:val="clear"/>
+          <w:lang w:eastAsia="ja-JP"/>
+        </w:rPr>
+        <w:t>ls -lat</w:t>
+      </w:r>
+    </w:p>
+    <w:p>
+      <w:pPr>
+        <w:pStyle w:val="Normal"/>
+        <w:tabs>
+          <w:tab w:val="clear" w:pos="720"/>
+          <w:tab w:val="right" w:pos="10800" w:leader="none"/>
+        </w:tabs>
+        <w:rPr>
+          <w:rFonts w:cs="Arial"/>
+          <w:sz w:val="22"/>
+          <w:szCs w:val="22"/>
+        </w:rPr>
+      </w:pPr>
+      <w:r>
+        <w:rPr>
+          <w:rFonts w:cs="Arial"/>
+          <w:b w:val="false"/>
+          <w:bCs w:val="false"/>
+          <w:i w:val="false"/>
+          <w:iCs w:val="false"/>
+          <w:sz w:val="22"/>
+          <w:szCs w:val="22"/>
+        </w:rPr>
+        <w:t>Y</w:t>
+      </w:r>
+      <w:r>
+        <w:rPr>
+          <w:rFonts w:cs="Arial"/>
+          <w:b w:val="false"/>
+          <w:bCs w:val="false"/>
+          <w:i w:val="false"/>
+          <w:iCs w:val="false"/>
+          <w:sz w:val="22"/>
+          <w:szCs w:val="22"/>
+        </w:rPr>
+        <w:t xml:space="preserve">ou’ll only see two one file in there currently, “common-config.toml”, and one directory “amazon-cloudwatch-agent.d”. Following AWS recommendations, we’ll install a config file here named “amazon-cloudwatch-agent.json”. Copy the contents of our git “/activity-3/amazon-cloudwatch-agent.json” file into here (using vi, nano, or whatever editor works for you). </w:t>
+      </w:r>
+      <w:r>
+        <w:rPr>
+          <w:rFonts w:cs="Arial"/>
+          <w:b w:val="false"/>
+          <w:bCs w:val="false"/>
+          <w:i w:val="false"/>
+          <w:iCs w:val="false"/>
+          <w:sz w:val="22"/>
+          <w:szCs w:val="22"/>
+        </w:rPr>
+        <w:t>Your instructor will now pull up the contents of the file and walk you through the details.</w:t>
+      </w:r>
+    </w:p>
+    <w:p>
+      <w:pPr>
+        <w:pStyle w:val="Normal"/>
+        <w:tabs>
+          <w:tab w:val="clear" w:pos="720"/>
+          <w:tab w:val="right" w:pos="10800" w:leader="none"/>
+        </w:tabs>
+        <w:rPr>
+          <w:b w:val="false"/>
+          <w:b w:val="false"/>
+          <w:bCs w:val="false"/>
+          <w:i w:val="false"/>
+          <w:i w:val="false"/>
+          <w:iCs w:val="false"/>
+          <w:sz w:val="22"/>
+          <w:szCs w:val="22"/>
+        </w:rPr>
+      </w:pPr>
+      <w:r>
+        <w:rPr>
+          <w:rFonts w:cs="Arial"/>
+          <w:sz w:val="22"/>
+          <w:szCs w:val="22"/>
+        </w:rPr>
+      </w:r>
+    </w:p>
+    <w:p>
+      <w:pPr>
+        <w:pStyle w:val="Normal"/>
+        <w:tabs>
+          <w:tab w:val="clear" w:pos="720"/>
+          <w:tab w:val="right" w:pos="10800" w:leader="none"/>
+        </w:tabs>
+        <w:rPr>
+          <w:rFonts w:cs="Arial"/>
+          <w:sz w:val="22"/>
+          <w:szCs w:val="22"/>
+        </w:rPr>
+      </w:pPr>
+      <w:r>
+        <w:rPr>
+          <w:rFonts w:cs="Arial"/>
+          <w:b/>
+          <w:sz w:val="32"/>
+          <w:szCs w:val="32"/>
+        </w:rPr>
+        <w:t>Route CloudWatch Logs log group to EventBridge</w:t>
+      </w:r>
+    </w:p>
+    <w:p>
+      <w:pPr>
+        <w:pStyle w:val="Normal"/>
+        <w:tabs>
+          <w:tab w:val="clear" w:pos="720"/>
+          <w:tab w:val="right" w:pos="10800" w:leader="none"/>
+        </w:tabs>
+        <w:rPr>
+          <w:rFonts w:cs="Arial"/>
+          <w:b w:val="false"/>
+          <w:b w:val="false"/>
+          <w:bCs w:val="false"/>
+          <w:sz w:val="32"/>
+          <w:szCs w:val="32"/>
+        </w:rPr>
+      </w:pPr>
+      <w:r>
+        <w:rPr>
+          <w:rFonts w:cs="Arial"/>
+          <w:b w:val="false"/>
+          <w:bCs w:val="false"/>
+          <w:sz w:val="22"/>
+          <w:szCs w:val="22"/>
+        </w:rPr>
+        <w:t>xyzabc</w:t>
+      </w:r>
+    </w:p>
+    <w:p>
+      <w:pPr>
+        <w:pStyle w:val="Normal"/>
+        <w:tabs>
+          <w:tab w:val="clear" w:pos="720"/>
+          <w:tab w:val="right" w:pos="10800" w:leader="none"/>
+        </w:tabs>
+        <w:rPr>
+          <w:rFonts w:cs="Arial"/>
+          <w:sz w:val="22"/>
+          <w:szCs w:val="22"/>
+        </w:rPr>
+      </w:pPr>
+      <w:r>
+        <w:rPr>
+          <w:rFonts w:cs="Arial"/>
+          <w:b/>
+          <w:sz w:val="32"/>
+          <w:szCs w:val="32"/>
+        </w:rPr>
+        <w:t>Create Lambda log processor to respond to events in logs</w:t>
+      </w:r>
+    </w:p>
+    <w:p>
+      <w:pPr>
+        <w:pStyle w:val="Normal"/>
+        <w:tabs>
+          <w:tab w:val="clear" w:pos="720"/>
+          <w:tab w:val="right" w:pos="10800" w:leader="none"/>
+        </w:tabs>
+        <w:rPr>
+          <w:rFonts w:cs="Arial"/>
+          <w:b w:val="false"/>
+          <w:b w:val="false"/>
+          <w:bCs w:val="false"/>
+          <w:sz w:val="32"/>
+          <w:szCs w:val="32"/>
+        </w:rPr>
+      </w:pPr>
+      <w:r>
+        <w:rPr>
+          <w:rFonts w:cs="Arial"/>
+          <w:b w:val="false"/>
+          <w:bCs w:val="false"/>
+          <w:sz w:val="22"/>
+          <w:szCs w:val="22"/>
+        </w:rPr>
+        <w:t>xyzabc</w:t>
+      </w:r>
+    </w:p>
+    <w:p>
+      <w:pPr>
+        <w:pStyle w:val="Normal"/>
+        <w:tabs>
+          <w:tab w:val="clear" w:pos="720"/>
+          <w:tab w:val="right" w:pos="10800" w:leader="none"/>
+        </w:tabs>
+        <w:rPr>
+          <w:rFonts w:cs="Arial"/>
+          <w:sz w:val="22"/>
+          <w:szCs w:val="22"/>
+        </w:rPr>
+      </w:pPr>
+      <w:r>
+        <w:rPr>
+          <w:rFonts w:cs="Arial"/>
+          <w:b/>
+          <w:sz w:val="32"/>
+          <w:szCs w:val="32"/>
+        </w:rPr>
+        <w:t xml:space="preserve">Set subscription filter to route logs of interest to Lambda log </w:t>
+      </w:r>
+      <w:r>
+        <w:rPr>
+          <w:rFonts w:cs="Arial"/>
+          <w:b/>
+          <w:sz w:val="32"/>
+          <w:szCs w:val="32"/>
+        </w:rPr>
+        <w:t>processor code</w:t>
+      </w:r>
+    </w:p>
+    <w:p>
+      <w:pPr>
+        <w:pStyle w:val="Normal"/>
+        <w:tabs>
+          <w:tab w:val="clear" w:pos="720"/>
+          <w:tab w:val="right" w:pos="10800" w:leader="none"/>
+        </w:tabs>
+        <w:rPr>
+          <w:rFonts w:cs="Arial"/>
+          <w:b w:val="false"/>
+          <w:b w:val="false"/>
+          <w:bCs w:val="false"/>
+          <w:sz w:val="32"/>
+          <w:szCs w:val="32"/>
+        </w:rPr>
+      </w:pPr>
+      <w:r>
+        <w:rPr>
+          <w:rFonts w:cs="Arial"/>
+          <w:b w:val="false"/>
+          <w:bCs w:val="false"/>
+          <w:sz w:val="22"/>
+          <w:szCs w:val="22"/>
+        </w:rPr>
+        <w:t>xyzabc</w:t>
+      </w:r>
+    </w:p>
+    <w:p>
+      <w:pPr>
+        <w:pStyle w:val="Normal"/>
+        <w:tabs>
+          <w:tab w:val="clear" w:pos="720"/>
+          <w:tab w:val="right" w:pos="10800" w:leader="none"/>
+        </w:tabs>
+        <w:rPr>
+          <w:rFonts w:cs="Arial"/>
+          <w:sz w:val="22"/>
+          <w:szCs w:val="22"/>
+        </w:rPr>
+      </w:pPr>
+      <w:r>
+        <w:rPr>
+          <w:rFonts w:cs="Arial"/>
+          <w:b/>
+          <w:sz w:val="32"/>
+          <w:szCs w:val="32"/>
+        </w:rPr>
+        <w:t>Validate operation of solution</w:t>
+      </w:r>
+    </w:p>
+    <w:p>
+      <w:pPr>
+        <w:pStyle w:val="Normal"/>
+        <w:tabs>
+          <w:tab w:val="clear" w:pos="720"/>
+          <w:tab w:val="right" w:pos="10800" w:leader="none"/>
+        </w:tabs>
+        <w:rPr>
+          <w:rFonts w:cs="Arial"/>
+          <w:b w:val="false"/>
+          <w:b w:val="false"/>
+          <w:bCs w:val="false"/>
+          <w:sz w:val="32"/>
+          <w:szCs w:val="32"/>
+        </w:rPr>
+      </w:pPr>
+      <w:r>
+        <w:rPr>
+          <w:rFonts w:cs="Arial"/>
+          <w:b w:val="false"/>
+          <w:bCs w:val="false"/>
+          <w:sz w:val="22"/>
+          <w:szCs w:val="22"/>
+        </w:rPr>
+        <w:t>xyzabc</w:t>
+      </w:r>
+    </w:p>
+    <w:p>
+      <w:pPr>
+        <w:pStyle w:val="Normal"/>
+        <w:tabs>
+          <w:tab w:val="clear" w:pos="720"/>
+          <w:tab w:val="right" w:pos="10800" w:leader="none"/>
+        </w:tabs>
+        <w:rPr>
+          <w:sz w:val="22"/>
+          <w:szCs w:val="22"/>
+        </w:rPr>
+      </w:pPr>
+      <w:r>
+        <w:rPr>
+          <w:rFonts w:cs="Arial"/>
+          <w:b w:val="false"/>
+          <w:bCs w:val="false"/>
+          <w:sz w:val="32"/>
+          <w:szCs w:val="32"/>
+        </w:rPr>
+      </w:r>
+    </w:p>
+    <w:p>
+      <w:pPr>
+        <w:pStyle w:val="Normal"/>
+        <w:tabs>
+          <w:tab w:val="clear" w:pos="720"/>
+          <w:tab w:val="right" w:pos="10800" w:leader="none"/>
+        </w:tabs>
+        <w:rPr>
+          <w:sz w:val="22"/>
+          <w:szCs w:val="22"/>
+        </w:rPr>
+      </w:pPr>
+      <w:r>
+        <w:rPr>
+          <w:rFonts w:cs="Arial"/>
+          <w:b w:val="false"/>
+          <w:bCs w:val="false"/>
+          <w:sz w:val="32"/>
+          <w:szCs w:val="32"/>
+        </w:rPr>
+      </w:r>
+    </w:p>
+    <w:p>
+      <w:pPr>
+        <w:pStyle w:val="Normal"/>
+        <w:tabs>
+          <w:tab w:val="clear" w:pos="720"/>
+          <w:tab w:val="right" w:pos="10800" w:leader="none"/>
+        </w:tabs>
+        <w:rPr>
+          <w:sz w:val="22"/>
+          <w:szCs w:val="22"/>
+        </w:rPr>
+      </w:pPr>
+      <w:r>
+        <w:rPr>
+          <w:rFonts w:cs="Arial"/>
+          <w:b w:val="false"/>
+          <w:bCs w:val="false"/>
+          <w:sz w:val="32"/>
+          <w:szCs w:val="32"/>
+        </w:rPr>
+      </w:r>
+    </w:p>
+    <w:p>
+      <w:pPr>
+        <w:pStyle w:val="Normal"/>
+        <w:tabs>
+          <w:tab w:val="clear" w:pos="720"/>
+          <w:tab w:val="right" w:pos="10800" w:leader="none"/>
+        </w:tabs>
+        <w:jc w:val="center"/>
+        <w:rPr/>
+      </w:pPr>
+      <w:r>
+        <w:rPr>
+          <w:rFonts w:cs="Arial"/>
+          <w:color w:val="FF0000"/>
+          <w:sz w:val="32"/>
+          <w:szCs w:val="32"/>
+        </w:rPr>
+        <w:t xml:space="preserve">********* END OF </w:t>
+      </w:r>
+      <w:r>
+        <w:rPr>
+          <w:rFonts w:cs="Arial"/>
+          <w:color w:val="FF0000"/>
+          <w:sz w:val="32"/>
+          <w:szCs w:val="32"/>
+        </w:rPr>
+        <w:t>ACTIVITY</w:t>
+      </w:r>
+      <w:r>
+        <w:rPr>
+          <w:rFonts w:cs="Arial"/>
+          <w:color w:val="FF0000"/>
+          <w:sz w:val="32"/>
+          <w:szCs w:val="32"/>
+        </w:rPr>
+        <w:t xml:space="preserve"> #</w:t>
+      </w:r>
+      <w:r>
+        <w:rPr>
+          <w:rFonts w:cs="Arial"/>
+          <w:color w:val="FF0000"/>
+          <w:sz w:val="32"/>
+          <w:szCs w:val="32"/>
+        </w:rPr>
+        <w:t>3</w:t>
+      </w:r>
+      <w:r>
+        <w:rPr>
+          <w:rFonts w:cs="Arial"/>
+          <w:color w:val="FF0000"/>
+          <w:sz w:val="32"/>
+          <w:szCs w:val="32"/>
+        </w:rPr>
+        <w:t xml:space="preserve"> STOP HERE!!! *********</w:t>
+      </w:r>
+    </w:p>
+    <w:p>
+      <w:pPr>
+        <w:pStyle w:val="Normal"/>
+        <w:tabs>
+          <w:tab w:val="clear" w:pos="720"/>
+          <w:tab w:val="right" w:pos="10800" w:leader="none"/>
+        </w:tabs>
+        <w:rPr/>
+      </w:pPr>
+      <w:r>
+        <w:rPr>
+          <w:rFonts w:cs="Arial"/>
+          <w:color w:val="FF0000"/>
+          <w:sz w:val="32"/>
+          <w:szCs w:val="32"/>
+        </w:rPr>
+        <w:t xml:space="preserve">You </w:t>
+      </w:r>
+      <w:r>
+        <w:rPr>
+          <w:rFonts w:cs="Arial"/>
+          <w:color w:val="FF0000"/>
+          <w:sz w:val="32"/>
+          <w:szCs w:val="32"/>
+        </w:rPr>
+        <w:t>can now set up an end-to-end log capture, ship, and analysis toolchain using CloudWatch Logs Agent, EventBridge and Lambda.</w:t>
+      </w:r>
+    </w:p>
+    <w:p>
+      <w:pPr>
+        <w:pStyle w:val="Normal"/>
+        <w:tabs>
+          <w:tab w:val="clear" w:pos="720"/>
+          <w:tab w:val="right" w:pos="10800" w:leader="none"/>
+        </w:tabs>
+        <w:rPr>
+          <w:rFonts w:cs="Arial"/>
+          <w:color w:val="FF0000"/>
+          <w:sz w:val="32"/>
+          <w:szCs w:val="32"/>
+        </w:rPr>
+      </w:pPr>
+      <w:r>
+        <w:rPr/>
+      </w:r>
+    </w:p>
+    <w:p>
+      <w:pPr>
+        <w:pStyle w:val="Normal"/>
+        <w:tabs>
+          <w:tab w:val="clear" w:pos="720"/>
+          <w:tab w:val="right" w:pos="10800" w:leader="none"/>
+        </w:tabs>
+        <w:jc w:val="center"/>
+        <w:rPr/>
+      </w:pPr>
+      <w:r>
+        <w:rPr>
+          <w:rFonts w:cs="Arial"/>
+          <w:b/>
+          <w:sz w:val="44"/>
+          <w:szCs w:val="44"/>
+        </w:rPr>
+        <w:t>Activity</w:t>
+      </w:r>
+      <w:r>
+        <w:rPr>
+          <w:rFonts w:cs="Arial"/>
+          <w:b/>
+          <w:sz w:val="44"/>
+          <w:szCs w:val="44"/>
+        </w:rPr>
+        <w:t xml:space="preserve"> #</w:t>
+      </w:r>
+      <w:r>
+        <w:rPr>
+          <w:rFonts w:cs="Arial"/>
+          <w:b/>
+          <w:sz w:val="44"/>
+          <w:szCs w:val="44"/>
+        </w:rPr>
+        <w:t>4</w:t>
+      </w:r>
+      <w:r>
+        <w:rPr>
+          <w:rFonts w:cs="Arial"/>
+          <w:b/>
+          <w:sz w:val="44"/>
+          <w:szCs w:val="44"/>
+        </w:rPr>
+        <w:t xml:space="preserve">: </w:t>
+      </w:r>
+      <w:r>
+        <w:rPr>
+          <w:rFonts w:cs="Arial"/>
+          <w:b/>
+          <w:sz w:val="44"/>
+          <w:szCs w:val="44"/>
+        </w:rPr>
+        <w:t>Automating Trusted Advisor and EventBridge alerts to update CloudWatch dashboards</w:t>
+      </w:r>
+    </w:p>
+    <w:p>
+      <w:pPr>
+        <w:pStyle w:val="Normal"/>
+        <w:tabs>
+          <w:tab w:val="clear" w:pos="720"/>
+          <w:tab w:val="right" w:pos="10800" w:leader="none"/>
+        </w:tabs>
+        <w:rPr>
+          <w:rFonts w:cs="Arial"/>
+          <w:sz w:val="22"/>
+          <w:szCs w:val="22"/>
+        </w:rPr>
+      </w:pPr>
+      <w:r>
+        <w:rPr/>
+      </w:r>
+    </w:p>
+    <w:p>
+      <w:pPr>
+        <w:pStyle w:val="Normal"/>
+        <w:tabs>
+          <w:tab w:val="clear" w:pos="720"/>
+          <w:tab w:val="right" w:pos="10800" w:leader="none"/>
+        </w:tabs>
+        <w:rPr/>
+      </w:pPr>
+      <w:r>
+        <w:rPr>
+          <w:rFonts w:cs="Arial"/>
+          <w:sz w:val="22"/>
+          <w:szCs w:val="22"/>
+        </w:rPr>
+        <w:t>In this lab, we’re going to set up our ‘check-set-tags’ Lambda function to automatically be invoked by AWS Config when it detects any configuration change on our EC2 instances. The pseudocode for this function looks like:</w:t>
+      </w:r>
+    </w:p>
+    <w:p>
+      <w:pPr>
+        <w:pStyle w:val="Normal"/>
+        <w:tabs>
+          <w:tab w:val="clear" w:pos="720"/>
+          <w:tab w:val="right" w:pos="10800" w:leader="none"/>
+        </w:tabs>
+        <w:rPr>
+          <w:rFonts w:cs="Arial"/>
+          <w:sz w:val="22"/>
+          <w:szCs w:val="22"/>
+        </w:rPr>
+      </w:pPr>
+      <w:r>
+        <w:rPr/>
+      </w:r>
+    </w:p>
+    <w:p>
+      <w:pPr>
+        <w:pStyle w:val="Normal"/>
+        <w:tabs>
+          <w:tab w:val="clear" w:pos="720"/>
+          <w:tab w:val="right" w:pos="10800" w:leader="none"/>
+        </w:tabs>
+        <w:rPr>
+          <w:rFonts w:cs="Arial"/>
+          <w:sz w:val="22"/>
+          <w:szCs w:val="22"/>
+        </w:rPr>
+      </w:pPr>
+      <w:r>
+        <w:rPr>
+          <w:rFonts w:cs="Arial"/>
+          <w:b/>
+          <w:sz w:val="32"/>
+          <w:szCs w:val="32"/>
+        </w:rPr>
+        <w:t xml:space="preserve">Code </w:t>
+      </w:r>
+    </w:p>
+    <w:p>
+      <w:pPr>
+        <w:pStyle w:val="Normal"/>
+        <w:tabs>
+          <w:tab w:val="clear" w:pos="720"/>
+          <w:tab w:val="right" w:pos="10800" w:leader="none"/>
+        </w:tabs>
+        <w:rPr>
+          <w:rFonts w:cs="Arial"/>
+          <w:b w:val="false"/>
+          <w:b w:val="false"/>
+          <w:bCs w:val="false"/>
+          <w:sz w:val="32"/>
+          <w:szCs w:val="32"/>
+        </w:rPr>
+      </w:pPr>
+      <w:r>
+        <w:rPr>
+          <w:rFonts w:cs="Arial"/>
+          <w:b w:val="false"/>
+          <w:bCs w:val="false"/>
+          <w:sz w:val="22"/>
+          <w:szCs w:val="22"/>
+        </w:rPr>
+        <w:t>xyzabc</w:t>
+      </w:r>
+    </w:p>
+    <w:p>
+      <w:pPr>
+        <w:pStyle w:val="Normal"/>
+        <w:tabs>
+          <w:tab w:val="clear" w:pos="720"/>
+          <w:tab w:val="right" w:pos="10800" w:leader="none"/>
+        </w:tabs>
+        <w:rPr>
+          <w:rFonts w:cs="Arial"/>
+          <w:sz w:val="22"/>
+          <w:szCs w:val="22"/>
+        </w:rPr>
+      </w:pPr>
+      <w:r>
+        <w:rPr>
+          <w:rFonts w:cs="Arial"/>
+          <w:b/>
+          <w:sz w:val="32"/>
+          <w:szCs w:val="32"/>
+        </w:rPr>
+        <w:t>Route CloudWatch Logs log group to EventBridge</w:t>
+      </w:r>
+    </w:p>
+    <w:p>
+      <w:pPr>
+        <w:pStyle w:val="Normal"/>
+        <w:tabs>
+          <w:tab w:val="clear" w:pos="720"/>
+          <w:tab w:val="right" w:pos="10800" w:leader="none"/>
+        </w:tabs>
+        <w:rPr>
+          <w:rFonts w:cs="Arial"/>
+          <w:b w:val="false"/>
+          <w:b w:val="false"/>
+          <w:bCs w:val="false"/>
+          <w:sz w:val="32"/>
+          <w:szCs w:val="32"/>
+        </w:rPr>
+      </w:pPr>
+      <w:r>
+        <w:rPr>
+          <w:rFonts w:cs="Arial"/>
+          <w:b w:val="false"/>
+          <w:bCs w:val="false"/>
+          <w:sz w:val="22"/>
+          <w:szCs w:val="22"/>
+        </w:rPr>
+        <w:t>xyzabc</w:t>
+      </w:r>
+    </w:p>
+    <w:p>
+      <w:pPr>
+        <w:pStyle w:val="Normal"/>
+        <w:tabs>
+          <w:tab w:val="clear" w:pos="720"/>
+          <w:tab w:val="right" w:pos="10800" w:leader="none"/>
+        </w:tabs>
+        <w:rPr>
+          <w:rFonts w:cs="Arial"/>
+          <w:sz w:val="22"/>
+          <w:szCs w:val="22"/>
+        </w:rPr>
+      </w:pPr>
+      <w:r>
+        <w:rPr>
+          <w:rFonts w:cs="Arial"/>
+          <w:b/>
+          <w:sz w:val="32"/>
+          <w:szCs w:val="32"/>
+        </w:rPr>
+        <w:t>Create Lambda log processor to respond to events in logs</w:t>
+      </w:r>
+    </w:p>
+    <w:p>
+      <w:pPr>
+        <w:pStyle w:val="Normal"/>
+        <w:tabs>
+          <w:tab w:val="clear" w:pos="720"/>
+          <w:tab w:val="right" w:pos="10800" w:leader="none"/>
+        </w:tabs>
+        <w:rPr>
+          <w:rFonts w:cs="Arial"/>
+          <w:b w:val="false"/>
+          <w:b w:val="false"/>
+          <w:bCs w:val="false"/>
+          <w:sz w:val="32"/>
+          <w:szCs w:val="32"/>
+        </w:rPr>
+      </w:pPr>
+      <w:r>
+        <w:rPr>
+          <w:rFonts w:cs="Arial"/>
+          <w:b w:val="false"/>
+          <w:bCs w:val="false"/>
+          <w:sz w:val="22"/>
+          <w:szCs w:val="22"/>
+        </w:rPr>
+        <w:t>xyzabc</w:t>
+      </w:r>
+    </w:p>
+    <w:p>
+      <w:pPr>
+        <w:pStyle w:val="Normal"/>
+        <w:tabs>
+          <w:tab w:val="clear" w:pos="720"/>
+          <w:tab w:val="right" w:pos="10800" w:leader="none"/>
+        </w:tabs>
+        <w:rPr>
+          <w:rFonts w:cs="Arial"/>
+          <w:sz w:val="22"/>
+          <w:szCs w:val="22"/>
+        </w:rPr>
+      </w:pPr>
+      <w:r>
+        <w:rPr>
+          <w:rFonts w:cs="Arial"/>
+          <w:b/>
+          <w:sz w:val="32"/>
+          <w:szCs w:val="32"/>
+        </w:rPr>
+        <w:t>Connect Lambda log processor code to EventBridge</w:t>
+      </w:r>
+    </w:p>
+    <w:p>
+      <w:pPr>
+        <w:pStyle w:val="Normal"/>
+        <w:tabs>
+          <w:tab w:val="clear" w:pos="720"/>
+          <w:tab w:val="right" w:pos="10800" w:leader="none"/>
+        </w:tabs>
+        <w:rPr>
+          <w:rFonts w:cs="Arial"/>
+          <w:b w:val="false"/>
+          <w:b w:val="false"/>
+          <w:bCs w:val="false"/>
+          <w:sz w:val="32"/>
+          <w:szCs w:val="32"/>
+        </w:rPr>
+      </w:pPr>
+      <w:r>
+        <w:rPr>
+          <w:rFonts w:cs="Arial"/>
+          <w:b w:val="false"/>
+          <w:bCs w:val="false"/>
+          <w:sz w:val="22"/>
+          <w:szCs w:val="22"/>
+        </w:rPr>
+        <w:t>xyzabc</w:t>
+      </w:r>
+    </w:p>
+    <w:p>
+      <w:pPr>
+        <w:pStyle w:val="Normal"/>
+        <w:tabs>
+          <w:tab w:val="clear" w:pos="720"/>
+          <w:tab w:val="right" w:pos="10800" w:leader="none"/>
+        </w:tabs>
+        <w:rPr>
+          <w:rFonts w:cs="Arial"/>
+          <w:sz w:val="22"/>
+          <w:szCs w:val="22"/>
+        </w:rPr>
+      </w:pPr>
+      <w:r>
+        <w:rPr>
+          <w:rFonts w:cs="Arial"/>
+          <w:b/>
+          <w:sz w:val="32"/>
+          <w:szCs w:val="32"/>
+        </w:rPr>
+        <w:t>Validate operation of solution</w:t>
+      </w:r>
+    </w:p>
+    <w:p>
+      <w:pPr>
+        <w:pStyle w:val="Normal"/>
+        <w:tabs>
+          <w:tab w:val="clear" w:pos="720"/>
+          <w:tab w:val="right" w:pos="10800" w:leader="none"/>
+        </w:tabs>
+        <w:rPr>
+          <w:rFonts w:cs="Arial"/>
+          <w:b w:val="false"/>
+          <w:b w:val="false"/>
+          <w:bCs w:val="false"/>
+          <w:sz w:val="32"/>
+          <w:szCs w:val="32"/>
+        </w:rPr>
+      </w:pPr>
+      <w:r>
+        <w:rPr>
+          <w:rFonts w:cs="Arial"/>
+          <w:b w:val="false"/>
+          <w:bCs w:val="false"/>
+          <w:sz w:val="22"/>
+          <w:szCs w:val="22"/>
+        </w:rPr>
+        <w:t>xyzabc</w:t>
+      </w:r>
+    </w:p>
+    <w:p>
+      <w:pPr>
+        <w:pStyle w:val="Normal"/>
+        <w:tabs>
+          <w:tab w:val="clear" w:pos="720"/>
+          <w:tab w:val="right" w:pos="10800" w:leader="none"/>
+        </w:tabs>
+        <w:rPr>
+          <w:rFonts w:cs="Arial"/>
+          <w:sz w:val="22"/>
+          <w:szCs w:val="22"/>
+        </w:rPr>
+      </w:pPr>
+      <w:r>
+        <w:rPr/>
+      </w:r>
+    </w:p>
+    <w:p>
+      <w:pPr>
+        <w:pStyle w:val="Normal"/>
+        <w:tabs>
+          <w:tab w:val="clear" w:pos="720"/>
+          <w:tab w:val="right" w:pos="10800" w:leader="none"/>
+        </w:tabs>
+        <w:jc w:val="center"/>
+        <w:rPr/>
+      </w:pPr>
+      <w:r>
+        <w:rPr>
+          <w:rFonts w:cs="Arial"/>
+          <w:color w:val="FF0000"/>
+          <w:sz w:val="32"/>
+          <w:szCs w:val="32"/>
+        </w:rPr>
+        <w:t xml:space="preserve">********* END OF </w:t>
+      </w:r>
+      <w:r>
+        <w:rPr>
+          <w:rFonts w:cs="Arial"/>
+          <w:color w:val="FF0000"/>
+          <w:sz w:val="32"/>
+          <w:szCs w:val="32"/>
+        </w:rPr>
+        <w:t>ACTIVITY</w:t>
+      </w:r>
+      <w:r>
+        <w:rPr>
+          <w:rFonts w:cs="Arial"/>
+          <w:color w:val="FF0000"/>
+          <w:sz w:val="32"/>
+          <w:szCs w:val="32"/>
+        </w:rPr>
+        <w:t xml:space="preserve"> #</w:t>
+      </w:r>
+      <w:r>
+        <w:rPr>
+          <w:rFonts w:cs="Arial"/>
+          <w:color w:val="FF0000"/>
+          <w:sz w:val="32"/>
+          <w:szCs w:val="32"/>
+        </w:rPr>
+        <w:t>4</w:t>
+      </w:r>
+      <w:r>
+        <w:rPr>
+          <w:rFonts w:cs="Arial"/>
+          <w:color w:val="FF0000"/>
+          <w:sz w:val="32"/>
+          <w:szCs w:val="32"/>
+        </w:rPr>
+        <w:t xml:space="preserve"> STOP HERE!!! *********</w:t>
+      </w:r>
+    </w:p>
+    <w:p>
+      <w:pPr>
+        <w:pStyle w:val="Normal"/>
+        <w:tabs>
+          <w:tab w:val="clear" w:pos="720"/>
+          <w:tab w:val="right" w:pos="10800" w:leader="none"/>
+        </w:tabs>
+        <w:rPr/>
+      </w:pPr>
+      <w:r>
+        <w:rPr>
+          <w:rFonts w:cs="Arial"/>
+          <w:color w:val="FF0000"/>
+          <w:sz w:val="32"/>
+          <w:szCs w:val="32"/>
+        </w:rPr>
+        <w:t>You are now able to respond to Trusted Advisor alerts with automated Lambda processors that update dashboards to provide real-time insight into operational issues.</w:t>
       </w:r>
     </w:p>
     <w:sectPr>
@@ -13628,6 +16003,125 @@
   <w:abstractNum w:abstractNumId="5">
     <w:lvl w:ilvl="0">
       <w:start w:val="1"/>
+      <w:numFmt w:val="decimal"/>
+      <w:lvlText w:val="%1."/>
+      <w:lvlJc w:val="left"/>
+      <w:pPr>
+        <w:tabs>
+          <w:tab w:val="num" w:pos="720"/>
+        </w:tabs>
+        <w:ind w:left="720" w:hanging="360"/>
+      </w:pPr>
+      <w:rPr/>
+    </w:lvl>
+    <w:lvl w:ilvl="1">
+      <w:start w:val="1"/>
+      <w:numFmt w:val="decimal"/>
+      <w:lvlText w:val="%2."/>
+      <w:lvlJc w:val="left"/>
+      <w:pPr>
+        <w:tabs>
+          <w:tab w:val="num" w:pos="1080"/>
+        </w:tabs>
+        <w:ind w:left="1080" w:hanging="360"/>
+      </w:pPr>
+      <w:rPr/>
+    </w:lvl>
+    <w:lvl w:ilvl="2">
+      <w:start w:val="1"/>
+      <w:numFmt w:val="decimal"/>
+      <w:lvlText w:val="%3."/>
+      <w:lvlJc w:val="left"/>
+      <w:pPr>
+        <w:tabs>
+          <w:tab w:val="num" w:pos="1440"/>
+        </w:tabs>
+        <w:ind w:left="1440" w:hanging="360"/>
+      </w:pPr>
+      <w:rPr/>
+    </w:lvl>
+    <w:lvl w:ilvl="3">
+      <w:start w:val="1"/>
+      <w:numFmt w:val="decimal"/>
+      <w:lvlText w:val="%4."/>
+      <w:lvlJc w:val="left"/>
+      <w:pPr>
+        <w:tabs>
+          <w:tab w:val="num" w:pos="1800"/>
+        </w:tabs>
+        <w:ind w:left="1800" w:hanging="360"/>
+      </w:pPr>
+      <w:rPr/>
+    </w:lvl>
+    <w:lvl w:ilvl="4">
+      <w:start w:val="1"/>
+      <w:numFmt w:val="decimal"/>
+      <w:lvlText w:val="%5."/>
+      <w:lvlJc w:val="left"/>
+      <w:pPr>
+        <w:tabs>
+          <w:tab w:val="num" w:pos="2160"/>
+        </w:tabs>
+        <w:ind w:left="2160" w:hanging="360"/>
+      </w:pPr>
+      <w:rPr/>
+    </w:lvl>
+    <w:lvl w:ilvl="5">
+      <w:start w:val="1"/>
+      <w:numFmt w:val="decimal"/>
+      <w:lvlText w:val="%6."/>
+      <w:lvlJc w:val="left"/>
+      <w:pPr>
+        <w:tabs>
+          <w:tab w:val="num" w:pos="2520"/>
+        </w:tabs>
+        <w:ind w:left="2520" w:hanging="360"/>
+      </w:pPr>
+      <w:rPr/>
+    </w:lvl>
+    <w:lvl w:ilvl="6">
+      <w:start w:val="1"/>
+      <w:numFmt w:val="decimal"/>
+      <w:lvlText w:val="%7."/>
+      <w:lvlJc w:val="left"/>
+      <w:pPr>
+        <w:tabs>
+          <w:tab w:val="num" w:pos="2880"/>
+        </w:tabs>
+        <w:ind w:left="2880" w:hanging="360"/>
+      </w:pPr>
+      <w:rPr/>
+    </w:lvl>
+    <w:lvl w:ilvl="7">
+      <w:start w:val="1"/>
+      <w:numFmt w:val="decimal"/>
+      <w:lvlText w:val="%8."/>
+      <w:lvlJc w:val="left"/>
+      <w:pPr>
+        <w:tabs>
+          <w:tab w:val="num" w:pos="3240"/>
+        </w:tabs>
+        <w:ind w:left="3240" w:hanging="360"/>
+      </w:pPr>
+      <w:rPr/>
+    </w:lvl>
+    <w:lvl w:ilvl="8">
+      <w:start w:val="1"/>
+      <w:numFmt w:val="decimal"/>
+      <w:lvlText w:val="%9."/>
+      <w:lvlJc w:val="left"/>
+      <w:pPr>
+        <w:tabs>
+          <w:tab w:val="num" w:pos="3600"/>
+        </w:tabs>
+        <w:ind w:left="3600" w:hanging="360"/>
+      </w:pPr>
+      <w:rPr/>
+    </w:lvl>
+  </w:abstractNum>
+  <w:abstractNum w:abstractNumId="6">
+    <w:lvl w:ilvl="0">
+      <w:start w:val="1"/>
       <w:numFmt w:val="none"/>
       <w:suff w:val="nothing"/>
       <w:lvlText w:val=""/>
@@ -13638,6 +16132,7 @@
     </w:lvl>
     <w:lvl w:ilvl="1">
       <w:start w:val="1"/>
+      <w:pStyle w:val="Heading2"/>
       <w:numFmt w:val="none"/>
       <w:suff w:val="nothing"/>
       <w:lvlText w:val=""/>
@@ -13731,6 +16226,9 @@
   </w:num>
   <w:num w:numId="5">
     <w:abstractNumId w:val="5"/>
+  </w:num>
+  <w:num w:numId="6">
+    <w:abstractNumId w:val="6"/>
   </w:num>
 </w:numbering>
 </file>
@@ -13770,6 +16268,23 @@
       <w:sz w:val="24"/>
       <w:szCs w:val="24"/>
       <w:lang w:val="en-US" w:eastAsia="en-US" w:bidi="ar-SA"/>
+    </w:rPr>
+  </w:style>
+  <w:style w:type="paragraph" w:styleId="Heading2">
+    <w:name w:val="Heading 2"/>
+    <w:basedOn w:val="Heading"/>
+    <w:next w:val="TextBody"/>
+    <w:qFormat/>
+    <w:pPr>
+      <w:spacing w:before="200" w:after="120"/>
+      <w:outlineLvl w:val="1"/>
+    </w:pPr>
+    <w:rPr>
+      <w:rFonts w:ascii="Liberation Serif" w:hAnsi="Liberation Serif" w:eastAsia="Segoe UI" w:cs="Tahoma"/>
+      <w:b/>
+      <w:bCs/>
+      <w:sz w:val="36"/>
+      <w:szCs w:val="36"/>
     </w:rPr>
   </w:style>
   <w:style w:type="character" w:styleId="DefaultParagraphFont" w:default="1">

</xml_diff>

<commit_message>
took out references to activity #4
</commit_message>
<xml_diff>
--- a/lambda-automation-basics-lab-exercises.docx
+++ b/lambda-automation-basics-lab-exercises.docx
@@ -13279,7 +13279,98 @@
           <w:sz w:val="22"/>
           <w:szCs w:val="22"/>
         </w:rPr>
-        <w:t xml:space="preserve">use a CloudWatch Logs agent to ship the /var/log/secure SSH logs into EventBridge, and then set up a Lambda trigger to alert and log when unauthorized SSH attempts happen on our server. </w:t>
+        <w:t xml:space="preserve">use a CloudWatch Logs agent to ship the /var/log/secure SSH logs into </w:t>
+      </w:r>
+      <w:r>
+        <w:rPr>
+          <w:rFonts w:cs="Arial"/>
+          <w:sz w:val="22"/>
+          <w:szCs w:val="22"/>
+        </w:rPr>
+        <w:t xml:space="preserve">CloudWatch Logs. We’ll then route specific log entries to </w:t>
+      </w:r>
+      <w:r>
+        <w:rPr>
+          <w:rFonts w:cs="Arial"/>
+          <w:sz w:val="22"/>
+          <w:szCs w:val="22"/>
+        </w:rPr>
+        <w:t xml:space="preserve">a Lambda </w:t>
+      </w:r>
+      <w:r>
+        <w:rPr>
+          <w:rFonts w:cs="Arial"/>
+          <w:sz w:val="22"/>
+          <w:szCs w:val="22"/>
+        </w:rPr>
+        <w:t xml:space="preserve">to </w:t>
+      </w:r>
+      <w:r>
+        <w:rPr>
+          <w:rFonts w:cs="Arial"/>
+          <w:sz w:val="22"/>
+          <w:szCs w:val="22"/>
+        </w:rPr>
+        <w:t xml:space="preserve">trigger </w:t>
+      </w:r>
+      <w:r>
+        <w:rPr>
+          <w:rFonts w:cs="Arial"/>
+          <w:sz w:val="22"/>
+          <w:szCs w:val="22"/>
+        </w:rPr>
+        <w:t xml:space="preserve">with CloudWatch Subscription Filters. The Lambda function will log </w:t>
+      </w:r>
+      <w:r>
+        <w:rPr>
+          <w:rFonts w:cs="Arial"/>
+          <w:sz w:val="22"/>
+          <w:szCs w:val="22"/>
+        </w:rPr>
+        <w:t>when unauthorized SSH attempts happen on our server.</w:t>
+      </w:r>
+    </w:p>
+    <w:p>
+      <w:pPr>
+        <w:pStyle w:val="Normal"/>
+        <w:tabs>
+          <w:tab w:val="clear" w:pos="720"/>
+          <w:tab w:val="right" w:pos="10800" w:leader="none"/>
+        </w:tabs>
+        <w:rPr>
+          <w:rFonts w:cs="Arial"/>
+          <w:sz w:val="22"/>
+          <w:szCs w:val="22"/>
+        </w:rPr>
+      </w:pPr>
+      <w:r>
+        <w:rPr/>
+      </w:r>
+    </w:p>
+    <w:p>
+      <w:pPr>
+        <w:pStyle w:val="Normal"/>
+        <w:tabs>
+          <w:tab w:val="clear" w:pos="720"/>
+          <w:tab w:val="right" w:pos="10800" w:leader="none"/>
+        </w:tabs>
+        <w:rPr/>
+      </w:pPr>
+      <w:r>
+        <w:rPr>
+          <w:rFonts w:cs="Arial"/>
+          <w:sz w:val="22"/>
+          <w:szCs w:val="22"/>
+        </w:rPr>
+        <w:t>N</w:t>
+      </w:r>
+      <w:r>
+        <w:rPr>
+          <w:rFonts w:cs="Arial"/>
+          <w:sz w:val="22"/>
+          <w:szCs w:val="22"/>
+        </w:rPr>
+        <w:t>OTE: Previous versions of our slides for this class referenced an “EventBridge” solution. This activity has been changed to simply use CloudWatch Subscription Filters as they are a much more elegant solution for this particular use case.</w:t>
       </w:r>
     </w:p>
     <w:p>
@@ -16683,7 +16774,7 @@
           <w:sz w:val="32"/>
           <w:szCs w:val="32"/>
         </w:rPr>
-        <w:t>CloudWatch subscription filter</w:t>
+        <w:t xml:space="preserve">CloudWatch subscription filter </w:t>
       </w:r>
       <w:r>
         <w:rPr>
@@ -16692,7 +16783,52 @@
           <w:sz w:val="32"/>
           <w:szCs w:val="32"/>
         </w:rPr>
-        <w:t>Lambda log processor to respond to events in logs</w:t>
+        <w:t xml:space="preserve">to call </w:t>
+      </w:r>
+      <w:r>
+        <w:rPr>
+          <w:rFonts w:cs="Arial"/>
+          <w:b/>
+          <w:sz w:val="32"/>
+          <w:szCs w:val="32"/>
+        </w:rPr>
+        <w:t xml:space="preserve">Lambda log processor </w:t>
+      </w:r>
+      <w:r>
+        <w:rPr>
+          <w:rFonts w:cs="Arial"/>
+          <w:b/>
+          <w:sz w:val="32"/>
+          <w:szCs w:val="32"/>
+        </w:rPr>
+        <w:t>and</w:t>
+      </w:r>
+      <w:r>
+        <w:rPr>
+          <w:rFonts w:cs="Arial"/>
+          <w:b/>
+          <w:sz w:val="32"/>
+          <w:szCs w:val="32"/>
+        </w:rPr>
+        <w:t xml:space="preserve"> respond to events in </w:t>
+      </w:r>
+      <w:r>
+        <w:rPr>
+          <w:rFonts w:cs="Arial"/>
+          <w:b/>
+          <w:sz w:val="32"/>
+          <w:szCs w:val="32"/>
+        </w:rPr>
+        <w:t xml:space="preserve">EC2 </w:t>
+      </w:r>
+      <w:r>
+        <w:rPr>
+          <w:rFonts w:cs="Arial"/>
+          <w:b/>
+          <w:sz w:val="32"/>
+          <w:szCs w:val="32"/>
+        </w:rPr>
+        <w:t>logs</w:t>
       </w:r>
     </w:p>
     <w:p>
@@ -18767,22 +18903,40 @@
           <w:sz w:val="32"/>
           <w:szCs w:val="32"/>
         </w:rPr>
-        <w:t>can now set up an end-to-end log capture, ship, and analysis toolchain using CloudWatch Logs Agent, EventBridge and Lambda.</w:t>
-      </w:r>
-    </w:p>
-    <w:p>
-      <w:pPr>
-        <w:pStyle w:val="Normal"/>
-        <w:tabs>
-          <w:tab w:val="clear" w:pos="720"/>
-          <w:tab w:val="right" w:pos="10800" w:leader="none"/>
-        </w:tabs>
+        <w:t xml:space="preserve">can now set up an end-to-end log capture, ship, and analysis toolchain using CloudWatch Logs Agent, </w:t>
+      </w:r>
+      <w:r>
         <w:rPr>
           <w:rFonts w:cs="Arial"/>
           <w:color w:val="FF0000"/>
           <w:sz w:val="32"/>
           <w:szCs w:val="32"/>
         </w:rPr>
+        <w:t>CloudWatch subscription filters,</w:t>
+      </w:r>
+      <w:r>
+        <w:rPr>
+          <w:rFonts w:cs="Arial"/>
+          <w:color w:val="FF0000"/>
+          <w:sz w:val="32"/>
+          <w:szCs w:val="32"/>
+        </w:rPr>
+        <w:t xml:space="preserve"> and Lambda.</w:t>
+      </w:r>
+    </w:p>
+    <w:p>
+      <w:pPr>
+        <w:pStyle w:val="Normal"/>
+        <w:tabs>
+          <w:tab w:val="clear" w:pos="720"/>
+          <w:tab w:val="right" w:pos="10800" w:leader="none"/>
+        </w:tabs>
+        <w:rPr>
+          <w:rFonts w:cs="Arial"/>
+          <w:color w:val="FF0000"/>
+          <w:sz w:val="32"/>
+          <w:szCs w:val="32"/>
+        </w:rPr>
       </w:pPr>
       <w:r>
         <w:rPr/>
@@ -18868,282 +19022,45 @@
           <w:tab w:val="clear" w:pos="720"/>
           <w:tab w:val="right" w:pos="10800" w:leader="none"/>
         </w:tabs>
-        <w:rPr/>
-      </w:pPr>
-      <w:r>
-        <w:rPr>
-          <w:rFonts w:cs="Arial"/>
-          <w:sz w:val="22"/>
-          <w:szCs w:val="22"/>
-        </w:rPr>
-        <w:t>In this lab, we’re going to set up our ‘check-set-tags’ Lambda function to automatically be invoked by AWS Config when it detects any configuration change on our EC2 instances. The pseudocode for this function looks like:</w:t>
-      </w:r>
-    </w:p>
-    <w:p>
-      <w:pPr>
-        <w:pStyle w:val="Normal"/>
-        <w:tabs>
-          <w:tab w:val="clear" w:pos="720"/>
-          <w:tab w:val="right" w:pos="10800" w:leader="none"/>
-        </w:tabs>
-        <w:rPr>
-          <w:rFonts w:cs="Arial"/>
-          <w:sz w:val="22"/>
-          <w:szCs w:val="22"/>
-        </w:rPr>
-      </w:pPr>
-      <w:r>
-        <w:rPr/>
-      </w:r>
-    </w:p>
-    <w:p>
-      <w:pPr>
-        <w:pStyle w:val="Normal"/>
-        <w:tabs>
-          <w:tab w:val="clear" w:pos="720"/>
-          <w:tab w:val="right" w:pos="10800" w:leader="none"/>
-        </w:tabs>
-        <w:rPr>
-          <w:rFonts w:cs="Arial"/>
-          <w:sz w:val="22"/>
-          <w:szCs w:val="22"/>
-        </w:rPr>
-      </w:pPr>
-      <w:r>
-        <w:rPr>
-          <w:rFonts w:cs="Arial"/>
-          <w:b/>
+        <w:rPr>
+          <w:rFonts w:cs="Arial"/>
+          <w:b w:val="false"/>
+          <w:b w:val="false"/>
+          <w:bCs w:val="false"/>
           <w:sz w:val="32"/>
           <w:szCs w:val="32"/>
         </w:rPr>
-        <w:t xml:space="preserve">Code </w:t>
-      </w:r>
-    </w:p>
-    <w:p>
-      <w:pPr>
-        <w:pStyle w:val="Normal"/>
-        <w:tabs>
-          <w:tab w:val="clear" w:pos="720"/>
-          <w:tab w:val="right" w:pos="10800" w:leader="none"/>
-        </w:tabs>
-        <w:rPr>
-          <w:rFonts w:cs="Arial"/>
-          <w:b w:val="false"/>
-          <w:b w:val="false"/>
-          <w:bCs w:val="false"/>
-          <w:sz w:val="32"/>
-          <w:szCs w:val="32"/>
-        </w:rPr>
-      </w:pPr>
-      <w:r>
-        <w:rPr>
-          <w:rFonts w:cs="Arial"/>
-          <w:b w:val="false"/>
-          <w:bCs w:val="false"/>
-          <w:sz w:val="22"/>
-          <w:szCs w:val="22"/>
-        </w:rPr>
-        <w:t>xyzabc</w:t>
-      </w:r>
-    </w:p>
-    <w:p>
-      <w:pPr>
-        <w:pStyle w:val="Normal"/>
-        <w:tabs>
-          <w:tab w:val="clear" w:pos="720"/>
-          <w:tab w:val="right" w:pos="10800" w:leader="none"/>
-        </w:tabs>
-        <w:rPr>
-          <w:rFonts w:cs="Arial"/>
-          <w:sz w:val="22"/>
-          <w:szCs w:val="22"/>
-        </w:rPr>
-      </w:pPr>
-      <w:r>
-        <w:rPr>
-          <w:rFonts w:cs="Arial"/>
-          <w:b/>
-          <w:sz w:val="32"/>
-          <w:szCs w:val="32"/>
-        </w:rPr>
-        <w:t>Route CloudWatch Logs log group to EventBridge</w:t>
-      </w:r>
-    </w:p>
-    <w:p>
-      <w:pPr>
-        <w:pStyle w:val="Normal"/>
-        <w:tabs>
-          <w:tab w:val="clear" w:pos="720"/>
-          <w:tab w:val="right" w:pos="10800" w:leader="none"/>
-        </w:tabs>
-        <w:rPr>
-          <w:rFonts w:cs="Arial"/>
-          <w:b w:val="false"/>
-          <w:b w:val="false"/>
-          <w:bCs w:val="false"/>
-          <w:sz w:val="32"/>
-          <w:szCs w:val="32"/>
-        </w:rPr>
-      </w:pPr>
-      <w:r>
-        <w:rPr>
-          <w:rFonts w:cs="Arial"/>
-          <w:b w:val="false"/>
-          <w:bCs w:val="false"/>
-          <w:sz w:val="22"/>
-          <w:szCs w:val="22"/>
-        </w:rPr>
-        <w:t>xyzabc</w:t>
-      </w:r>
-    </w:p>
-    <w:p>
-      <w:pPr>
-        <w:pStyle w:val="Normal"/>
-        <w:tabs>
-          <w:tab w:val="clear" w:pos="720"/>
-          <w:tab w:val="right" w:pos="10800" w:leader="none"/>
-        </w:tabs>
-        <w:rPr>
-          <w:rFonts w:cs="Arial"/>
-          <w:sz w:val="22"/>
-          <w:szCs w:val="22"/>
-        </w:rPr>
-      </w:pPr>
-      <w:r>
-        <w:rPr>
-          <w:rFonts w:cs="Arial"/>
-          <w:b/>
-          <w:sz w:val="32"/>
-          <w:szCs w:val="32"/>
-        </w:rPr>
-        <w:t>Create Lambda log processor to respond to events in logs</w:t>
-      </w:r>
-    </w:p>
-    <w:p>
-      <w:pPr>
-        <w:pStyle w:val="Normal"/>
-        <w:tabs>
-          <w:tab w:val="clear" w:pos="720"/>
-          <w:tab w:val="right" w:pos="10800" w:leader="none"/>
-        </w:tabs>
-        <w:rPr>
-          <w:rFonts w:cs="Arial"/>
-          <w:b w:val="false"/>
-          <w:b w:val="false"/>
-          <w:bCs w:val="false"/>
-          <w:sz w:val="32"/>
-          <w:szCs w:val="32"/>
-        </w:rPr>
-      </w:pPr>
-      <w:r>
-        <w:rPr>
-          <w:rFonts w:cs="Arial"/>
-          <w:b w:val="false"/>
-          <w:bCs w:val="false"/>
-          <w:sz w:val="22"/>
-          <w:szCs w:val="22"/>
-        </w:rPr>
-        <w:t>xyzabc</w:t>
-      </w:r>
-    </w:p>
-    <w:p>
-      <w:pPr>
-        <w:pStyle w:val="Normal"/>
-        <w:tabs>
-          <w:tab w:val="clear" w:pos="720"/>
-          <w:tab w:val="right" w:pos="10800" w:leader="none"/>
-        </w:tabs>
-        <w:rPr>
-          <w:rFonts w:cs="Arial"/>
-          <w:sz w:val="22"/>
-          <w:szCs w:val="22"/>
-        </w:rPr>
-      </w:pPr>
-      <w:r>
-        <w:rPr>
-          <w:rFonts w:cs="Arial"/>
-          <w:b/>
-          <w:sz w:val="32"/>
-          <w:szCs w:val="32"/>
-        </w:rPr>
-        <w:t>Connect Lambda log processor code to EventBridge</w:t>
-      </w:r>
-    </w:p>
-    <w:p>
-      <w:pPr>
-        <w:pStyle w:val="Normal"/>
-        <w:tabs>
-          <w:tab w:val="clear" w:pos="720"/>
-          <w:tab w:val="right" w:pos="10800" w:leader="none"/>
-        </w:tabs>
-        <w:rPr>
-          <w:rFonts w:cs="Arial"/>
-          <w:b w:val="false"/>
-          <w:b w:val="false"/>
-          <w:bCs w:val="false"/>
-          <w:sz w:val="32"/>
-          <w:szCs w:val="32"/>
-        </w:rPr>
-      </w:pPr>
-      <w:r>
-        <w:rPr>
-          <w:rFonts w:cs="Arial"/>
-          <w:b w:val="false"/>
-          <w:bCs w:val="false"/>
-          <w:sz w:val="22"/>
-          <w:szCs w:val="22"/>
-        </w:rPr>
-        <w:t>xyzabc</w:t>
-      </w:r>
-    </w:p>
-    <w:p>
-      <w:pPr>
-        <w:pStyle w:val="Normal"/>
-        <w:tabs>
-          <w:tab w:val="clear" w:pos="720"/>
-          <w:tab w:val="right" w:pos="10800" w:leader="none"/>
-        </w:tabs>
-        <w:rPr>
-          <w:rFonts w:cs="Arial"/>
-          <w:sz w:val="22"/>
-          <w:szCs w:val="22"/>
-        </w:rPr>
-      </w:pPr>
-      <w:r>
-        <w:rPr>
-          <w:rFonts w:cs="Arial"/>
-          <w:b/>
-          <w:sz w:val="32"/>
-          <w:szCs w:val="32"/>
-        </w:rPr>
-        <w:t>Validate operation of solution</w:t>
-      </w:r>
-    </w:p>
-    <w:p>
-      <w:pPr>
-        <w:pStyle w:val="Normal"/>
-        <w:tabs>
-          <w:tab w:val="clear" w:pos="720"/>
-          <w:tab w:val="right" w:pos="10800" w:leader="none"/>
-        </w:tabs>
-        <w:rPr>
-          <w:rFonts w:cs="Arial"/>
-          <w:b w:val="false"/>
-          <w:b w:val="false"/>
-          <w:bCs w:val="false"/>
-          <w:sz w:val="32"/>
-          <w:szCs w:val="32"/>
-        </w:rPr>
-      </w:pPr>
-      <w:r>
-        <w:rPr>
-          <w:rFonts w:cs="Arial"/>
-          <w:b w:val="false"/>
-          <w:bCs w:val="false"/>
-          <w:sz w:val="22"/>
-          <w:szCs w:val="22"/>
-        </w:rPr>
-        <w:t>xyzabc</w:t>
+      </w:pPr>
+      <w:r>
+        <w:rPr>
+          <w:rFonts w:cs="Arial"/>
+          <w:b w:val="false"/>
+          <w:bCs w:val="false"/>
+          <w:sz w:val="22"/>
+          <w:szCs w:val="22"/>
+        </w:rPr>
+        <w:t>This lab is currently not working as of 3/3/2022 (Trusted Advisor is not behaving itself). Rich will fix the problems and post a link to a walkthrough video of the demo (along with lab instructions) no later than Friday, May 6</w:t>
+      </w:r>
+      <w:r>
+        <w:rPr>
+          <w:rFonts w:cs="Arial"/>
+          <w:b w:val="false"/>
+          <w:bCs w:val="false"/>
+          <w:sz w:val="22"/>
+          <w:szCs w:val="22"/>
+          <w:vertAlign w:val="superscript"/>
+        </w:rPr>
+        <w:t>th</w:t>
+      </w:r>
+      <w:r>
+        <w:rPr>
+          <w:rFonts w:cs="Arial"/>
+          <w:b w:val="false"/>
+          <w:bCs w:val="false"/>
+          <w:sz w:val="22"/>
+          <w:szCs w:val="22"/>
+        </w:rPr>
+        <w:t>. Look for the link in the README of this git package.</w:t>
       </w:r>
     </w:p>
     <w:p>

</xml_diff>